<commit_message>
Updates for TFS 8363. Admin tool access for new Program team members.
git-tfs-id: [https://tfs.omnicloud.local/tfs/cco%20program/]$/eCoaching_V2;C38681
</commit_message>
<xml_diff>
--- a/Unit Test/DB/CCO_eCoaching_Admin_Tool_DB_UTD.docx
+++ b/Unit Test/DB/CCO_eCoaching_Admin_Tool_DB_UTD.docx
@@ -248,7 +248,7 @@
           <w:sz w:val="18"/>
           <w:szCs w:val="18"/>
         </w:rPr>
-        <w:t>July 7, 2017</w:t>
+        <w:t>September 22, 2017</w:t>
       </w:r>
       <w:r>
         <w:rPr>
@@ -909,6 +909,75 @@
           <w:p>
             <w:r>
               <w:t xml:space="preserve">TFS 7152 – Allow for inactivation of Completed logs  in Admin Tool </w:t>
+            </w:r>
+          </w:p>
+        </w:tc>
+        <w:tc>
+          <w:tcPr>
+            <w:tcW w:w="1980" w:type="dxa"/>
+            <w:tcBorders>
+              <w:top w:val="single" w:sz="6" w:space="0" w:color="C0C0C0"/>
+              <w:left w:val="single" w:sz="6" w:space="0" w:color="C0C0C0"/>
+              <w:bottom w:val="single" w:sz="6" w:space="0" w:color="C0C0C0"/>
+              <w:right w:val="single" w:sz="6" w:space="0" w:color="C0C0C0"/>
+            </w:tcBorders>
+          </w:tcPr>
+          <w:p>
+            <w:r>
+              <w:t>Susmitha Palacherla</w:t>
+            </w:r>
+          </w:p>
+        </w:tc>
+      </w:tr>
+      <w:tr>
+        <w:tc>
+          <w:tcPr>
+            <w:tcW w:w="0" w:type="auto"/>
+            <w:tcBorders>
+              <w:top w:val="single" w:sz="6" w:space="0" w:color="C0C0C0"/>
+              <w:left w:val="single" w:sz="6" w:space="0" w:color="C0C0C0"/>
+              <w:bottom w:val="single" w:sz="6" w:space="0" w:color="C0C0C0"/>
+              <w:right w:val="single" w:sz="6" w:space="0" w:color="C0C0C0"/>
+            </w:tcBorders>
+          </w:tcPr>
+          <w:p>
+            <w:r>
+              <w:t>09/22/2017</w:t>
+            </w:r>
+          </w:p>
+        </w:tc>
+        <w:tc>
+          <w:tcPr>
+            <w:tcW w:w="0" w:type="auto"/>
+            <w:tcBorders>
+              <w:top w:val="single" w:sz="6" w:space="0" w:color="C0C0C0"/>
+              <w:left w:val="single" w:sz="6" w:space="0" w:color="C0C0C0"/>
+              <w:bottom w:val="single" w:sz="6" w:space="0" w:color="C0C0C0"/>
+              <w:right w:val="single" w:sz="6" w:space="0" w:color="C0C0C0"/>
+            </w:tcBorders>
+          </w:tcPr>
+          <w:p>
+            <w:r>
+              <w:t xml:space="preserve">8.0 </w:t>
+            </w:r>
+          </w:p>
+        </w:tc>
+        <w:tc>
+          <w:tcPr>
+            <w:tcW w:w="6082" w:type="dxa"/>
+            <w:tcBorders>
+              <w:top w:val="single" w:sz="6" w:space="0" w:color="C0C0C0"/>
+              <w:left w:val="single" w:sz="6" w:space="0" w:color="C0C0C0"/>
+              <w:bottom w:val="single" w:sz="6" w:space="0" w:color="C0C0C0"/>
+              <w:right w:val="single" w:sz="6" w:space="0" w:color="C0C0C0"/>
+            </w:tcBorders>
+          </w:tcPr>
+          <w:p>
+            <w:r>
+              <w:t xml:space="preserve">TFS 8363 - </w:t>
+            </w:r>
+            <w:r>
+              <w:t>Set up admin tool access for new Program team members</w:t>
             </w:r>
           </w:p>
         </w:tc>
@@ -1002,7 +1071,7 @@
           <w:r>
             <w:fldChar w:fldCharType="separate"/>
           </w:r>
-          <w:hyperlink w:anchor="_Toc486603812" w:history="1">
+          <w:hyperlink w:anchor="_Toc493839519" w:history="1">
             <w:r>
               <w:rPr>
                 <w:rStyle w:val="Hyperlink"/>
@@ -1045,7 +1114,7 @@
                 <w:noProof/>
                 <w:webHidden/>
               </w:rPr>
-              <w:instrText xml:space="preserve"> PAGEREF _Toc486603812 \h </w:instrText>
+              <w:instrText xml:space="preserve"> PAGEREF _Toc493839519 \h </w:instrText>
             </w:r>
             <w:r>
               <w:rPr>
@@ -1090,7 +1159,7 @@
               <w:szCs w:val="22"/>
             </w:rPr>
           </w:pPr>
-          <w:hyperlink w:anchor="_Toc486603813" w:history="1">
+          <w:hyperlink w:anchor="_Toc493839520" w:history="1">
             <w:r>
               <w:rPr>
                 <w:rStyle w:val="Hyperlink"/>
@@ -1133,7 +1202,7 @@
                 <w:noProof/>
                 <w:webHidden/>
               </w:rPr>
-              <w:instrText xml:space="preserve"> PAGEREF _Toc486603813 \h </w:instrText>
+              <w:instrText xml:space="preserve"> PAGEREF _Toc493839520 \h </w:instrText>
             </w:r>
             <w:r>
               <w:rPr>
@@ -1178,7 +1247,7 @@
               <w:szCs w:val="22"/>
             </w:rPr>
           </w:pPr>
-          <w:hyperlink w:anchor="_Toc486603814" w:history="1">
+          <w:hyperlink w:anchor="_Toc493839521" w:history="1">
             <w:r>
               <w:rPr>
                 <w:rStyle w:val="Hyperlink"/>
@@ -1221,7 +1290,7 @@
                 <w:noProof/>
                 <w:webHidden/>
               </w:rPr>
-              <w:instrText xml:space="preserve"> PAGEREF _Toc486603814 \h </w:instrText>
+              <w:instrText xml:space="preserve"> PAGEREF _Toc493839521 \h </w:instrText>
             </w:r>
             <w:r>
               <w:rPr>
@@ -1241,7 +1310,7 @@
                 <w:noProof/>
                 <w:webHidden/>
               </w:rPr>
-              <w:t>31</w:t>
+              <w:t>30</w:t>
             </w:r>
             <w:r>
               <w:rPr>
@@ -1266,7 +1335,7 @@
               <w:szCs w:val="22"/>
             </w:rPr>
           </w:pPr>
-          <w:hyperlink w:anchor="_Toc486603815" w:history="1">
+          <w:hyperlink w:anchor="_Toc493839522" w:history="1">
             <w:r>
               <w:rPr>
                 <w:rStyle w:val="Hyperlink"/>
@@ -1309,7 +1378,7 @@
                 <w:noProof/>
                 <w:webHidden/>
               </w:rPr>
-              <w:instrText xml:space="preserve"> PAGEREF _Toc486603815 \h </w:instrText>
+              <w:instrText xml:space="preserve"> PAGEREF _Toc493839522 \h </w:instrText>
             </w:r>
             <w:r>
               <w:rPr>
@@ -1329,7 +1398,7 @@
                 <w:noProof/>
                 <w:webHidden/>
               </w:rPr>
-              <w:t>33</w:t>
+              <w:t>32</w:t>
             </w:r>
             <w:r>
               <w:rPr>
@@ -1354,7 +1423,7 @@
               <w:szCs w:val="22"/>
             </w:rPr>
           </w:pPr>
-          <w:hyperlink w:anchor="_Toc486603816" w:history="1">
+          <w:hyperlink w:anchor="_Toc493839523" w:history="1">
             <w:r>
               <w:rPr>
                 <w:rStyle w:val="Hyperlink"/>
@@ -1397,7 +1466,7 @@
                 <w:noProof/>
                 <w:webHidden/>
               </w:rPr>
-              <w:instrText xml:space="preserve"> PAGEREF _Toc486603816 \h </w:instrText>
+              <w:instrText xml:space="preserve"> PAGEREF _Toc493839523 \h </w:instrText>
             </w:r>
             <w:r>
               <w:rPr>
@@ -1417,7 +1486,7 @@
                 <w:noProof/>
                 <w:webHidden/>
               </w:rPr>
-              <w:t>35</w:t>
+              <w:t>34</w:t>
             </w:r>
             <w:r>
               <w:rPr>
@@ -1442,7 +1511,7 @@
               <w:szCs w:val="22"/>
             </w:rPr>
           </w:pPr>
-          <w:hyperlink w:anchor="_Toc486603817" w:history="1">
+          <w:hyperlink w:anchor="_Toc493839524" w:history="1">
             <w:r>
               <w:rPr>
                 <w:rStyle w:val="Hyperlink"/>
@@ -1485,7 +1554,7 @@
                 <w:noProof/>
                 <w:webHidden/>
               </w:rPr>
-              <w:instrText xml:space="preserve"> PAGEREF _Toc486603817 \h </w:instrText>
+              <w:instrText xml:space="preserve"> PAGEREF _Toc493839524 \h </w:instrText>
             </w:r>
             <w:r>
               <w:rPr>
@@ -1505,7 +1574,7 @@
                 <w:noProof/>
                 <w:webHidden/>
               </w:rPr>
-              <w:t>39</w:t>
+              <w:t>38</w:t>
             </w:r>
             <w:r>
               <w:rPr>
@@ -1530,7 +1599,7 @@
               <w:szCs w:val="22"/>
             </w:rPr>
           </w:pPr>
-          <w:hyperlink w:anchor="_Toc486603818" w:history="1">
+          <w:hyperlink w:anchor="_Toc493839525" w:history="1">
             <w:r>
               <w:rPr>
                 <w:rStyle w:val="Hyperlink"/>
@@ -1573,7 +1642,7 @@
                 <w:noProof/>
                 <w:webHidden/>
               </w:rPr>
-              <w:instrText xml:space="preserve"> PAGEREF _Toc486603818 \h </w:instrText>
+              <w:instrText xml:space="preserve"> PAGEREF _Toc493839525 \h </w:instrText>
             </w:r>
             <w:r>
               <w:rPr>
@@ -1593,7 +1662,95 @@
                 <w:noProof/>
                 <w:webHidden/>
               </w:rPr>
-              <w:t>41</w:t>
+              <w:t>40</w:t>
+            </w:r>
+            <w:r>
+              <w:rPr>
+                <w:noProof/>
+                <w:webHidden/>
+              </w:rPr>
+              <w:fldChar w:fldCharType="end"/>
+            </w:r>
+          </w:hyperlink>
+        </w:p>
+        <w:p>
+          <w:pPr>
+            <w:pStyle w:val="TOC2"/>
+            <w:tabs>
+              <w:tab w:val="left" w:pos="660"/>
+              <w:tab w:val="right" w:leader="dot" w:pos="13670"/>
+            </w:tabs>
+            <w:rPr>
+              <w:rFonts w:asciiTheme="minorHAnsi" w:eastAsiaTheme="minorEastAsia" w:hAnsiTheme="minorHAnsi" w:cstheme="minorBidi"/>
+              <w:noProof/>
+              <w:sz w:val="22"/>
+              <w:szCs w:val="22"/>
+            </w:rPr>
+          </w:pPr>
+          <w:hyperlink w:anchor="_Toc493839526" w:history="1">
+            <w:r>
+              <w:rPr>
+                <w:rStyle w:val="Hyperlink"/>
+                <w:noProof/>
+              </w:rPr>
+              <w:t>8.</w:t>
+            </w:r>
+            <w:r>
+              <w:rPr>
+                <w:rFonts w:asciiTheme="minorHAnsi" w:eastAsiaTheme="minorEastAsia" w:hAnsiTheme="minorHAnsi" w:cstheme="minorBidi"/>
+                <w:noProof/>
+                <w:sz w:val="22"/>
+                <w:szCs w:val="22"/>
+              </w:rPr>
+              <w:tab/>
+            </w:r>
+            <w:r>
+              <w:rPr>
+                <w:rStyle w:val="Hyperlink"/>
+                <w:noProof/>
+              </w:rPr>
+              <w:t>TFS 8363 – Set up admin tool access for new Program team members (job code WPPM11)</w:t>
+            </w:r>
+            <w:r>
+              <w:rPr>
+                <w:noProof/>
+                <w:webHidden/>
+              </w:rPr>
+              <w:tab/>
+            </w:r>
+            <w:r>
+              <w:rPr>
+                <w:noProof/>
+                <w:webHidden/>
+              </w:rPr>
+              <w:fldChar w:fldCharType="begin"/>
+            </w:r>
+            <w:r>
+              <w:rPr>
+                <w:noProof/>
+                <w:webHidden/>
+              </w:rPr>
+              <w:instrText xml:space="preserve"> PAGEREF _Toc493839526 \h </w:instrText>
+            </w:r>
+            <w:r>
+              <w:rPr>
+                <w:noProof/>
+                <w:webHidden/>
+              </w:rPr>
+            </w:r>
+            <w:r>
+              <w:rPr>
+                <w:noProof/>
+                <w:webHidden/>
+              </w:rPr>
+              <w:fldChar w:fldCharType="separate"/>
+            </w:r>
+            <w:r>
+              <w:rPr>
+                <w:noProof/>
+                <w:webHidden/>
+              </w:rPr>
+              <w:t>44</w:t>
             </w:r>
             <w:r>
               <w:rPr>
@@ -1628,7 +1785,10 @@
     <w:p/>
     <w:p/>
     <w:p/>
-    <w:p/>
+    <w:p>
+      <w:bookmarkStart w:id="15" w:name="_GoBack"/>
+      <w:bookmarkEnd w:id="15"/>
+    </w:p>
     <w:p/>
     <w:p/>
     <w:p/>
@@ -1668,7 +1828,7 @@
           <w:numId w:val="2"/>
         </w:numPr>
       </w:pPr>
-      <w:bookmarkStart w:id="15" w:name="_Toc486603812"/>
+      <w:bookmarkStart w:id="16" w:name="_Toc493839519"/>
       <w:r>
         <w:t>TFS</w:t>
       </w:r>
@@ -1684,7 +1844,7 @@
       <w:r>
         <w:t>Admin Tool setup</w:t>
       </w:r>
-      <w:bookmarkEnd w:id="15"/>
+      <w:bookmarkEnd w:id="16"/>
     </w:p>
     <w:tbl>
       <w:tblPr>
@@ -2201,6 +2361,7 @@
                 <w:noProof/>
                 <w:color w:val="0000FF"/>
               </w:rPr>
+              <w:lastRenderedPageBreak/>
               <w:t>GO</w:t>
             </w:r>
           </w:p>
@@ -3562,6 +3723,7 @@
                 <w:noProof/>
                 <w:color w:val="0000FF"/>
               </w:rPr>
+              <w:lastRenderedPageBreak/>
               <w:t xml:space="preserve">            </w:t>
             </w:r>
             <w:r>
@@ -3651,7 +3813,6 @@
                 <w:noProof/>
                 <w:color w:val="0000FF"/>
               </w:rPr>
-              <w:lastRenderedPageBreak/>
               <w:t>VALUES</w:t>
             </w:r>
           </w:p>
@@ -4914,6 +5075,7 @@
                 <w:noProof/>
                 <w:color w:val="0000FF"/>
               </w:rPr>
+              <w:lastRenderedPageBreak/>
               <w:t>FROM</w:t>
             </w:r>
             <w:r>
@@ -5009,7 +5171,6 @@
                 <w:noProof/>
                 <w:color w:val="0000FF"/>
               </w:rPr>
-              <w:lastRenderedPageBreak/>
               <w:t>GROUP</w:t>
             </w:r>
             <w:r>
@@ -6234,6 +6395,7 @@
                 <w:rFonts w:asciiTheme="minorHAnsi" w:hAnsiTheme="minorHAnsi"/>
                 <w:bCs/>
               </w:rPr>
+              <w:lastRenderedPageBreak/>
               <w:t>1.</w:t>
             </w:r>
             <w:r>
@@ -6378,7 +6540,6 @@
                 <w:rFonts w:asciiTheme="minorHAnsi" w:hAnsiTheme="minorHAnsi"/>
                 <w:bCs/>
               </w:rPr>
-              <w:lastRenderedPageBreak/>
               <w:t>1.</w:t>
             </w:r>
             <w:r>
@@ -14834,7 +14995,7 @@
           <w:numId w:val="2"/>
         </w:numPr>
       </w:pPr>
-      <w:bookmarkStart w:id="16" w:name="_Toc486603813"/>
+      <w:bookmarkStart w:id="17" w:name="_Toc493839520"/>
       <w:r>
         <w:t xml:space="preserve">TFS 3441 Change Functionality in </w:t>
       </w:r>
@@ -14846,7 +15007,7 @@
       <w:r>
         <w:t xml:space="preserve"> Admin Tool for Inactive Employees</w:t>
       </w:r>
-      <w:bookmarkEnd w:id="16"/>
+      <w:bookmarkEnd w:id="17"/>
     </w:p>
     <w:p>
       <w:pPr>
@@ -31290,11 +31451,11 @@
           <w:numId w:val="2"/>
         </w:numPr>
       </w:pPr>
-      <w:bookmarkStart w:id="17" w:name="_Toc486603814"/>
+      <w:bookmarkStart w:id="18" w:name="_Toc493839521"/>
       <w:r>
         <w:t>TFS 3877 Admin Tool access for Mark Hackman and Scott Potter</w:t>
       </w:r>
-      <w:bookmarkEnd w:id="17"/>
+      <w:bookmarkEnd w:id="18"/>
     </w:p>
     <w:tbl>
       <w:tblPr>
@@ -33372,11 +33533,11 @@
           <w:numId w:val="2"/>
         </w:numPr>
       </w:pPr>
-      <w:bookmarkStart w:id="18" w:name="_Toc486603815"/>
+      <w:bookmarkStart w:id="19" w:name="_Toc493839522"/>
       <w:r>
         <w:t>TFS 4353 Reset Reminder attributes on Reassign</w:t>
       </w:r>
-      <w:bookmarkEnd w:id="18"/>
+      <w:bookmarkEnd w:id="19"/>
     </w:p>
     <w:tbl>
       <w:tblPr>
@@ -34812,7 +34973,7 @@
           <w:numId w:val="2"/>
         </w:numPr>
       </w:pPr>
-      <w:bookmarkStart w:id="19" w:name="_Toc486603816"/>
+      <w:bookmarkStart w:id="20" w:name="_Toc493839523"/>
       <w:r>
         <w:t xml:space="preserve">TFS 5756 </w:t>
       </w:r>
@@ -34827,7 +34988,7 @@
       <w:r>
         <w:t xml:space="preserve"> WPPM50</w:t>
       </w:r>
-      <w:bookmarkEnd w:id="19"/>
+      <w:bookmarkEnd w:id="20"/>
     </w:p>
     <w:tbl>
       <w:tblPr>
@@ -40074,14 +40235,14 @@
           <w:numId w:val="2"/>
         </w:numPr>
       </w:pPr>
-      <w:bookmarkStart w:id="20" w:name="_Toc486603817"/>
+      <w:bookmarkStart w:id="21" w:name="_Toc493839524"/>
       <w:r>
         <w:t xml:space="preserve">TFS 6246 – Admin Tool access for Mark Hackman (job code </w:t>
       </w:r>
       <w:r>
         <w:t>WPSM13)</w:t>
       </w:r>
-      <w:bookmarkEnd w:id="20"/>
+      <w:bookmarkEnd w:id="21"/>
     </w:p>
     <w:tbl>
       <w:tblPr>
@@ -42085,11 +42246,11 @@
           <w:numId w:val="2"/>
         </w:numPr>
       </w:pPr>
-      <w:bookmarkStart w:id="21" w:name="_Toc486603818"/>
+      <w:bookmarkStart w:id="22" w:name="_Toc493839525"/>
       <w:r>
         <w:t>TFS 7152 Allow inactivation of completed logs</w:t>
       </w:r>
-      <w:bookmarkEnd w:id="21"/>
+      <w:bookmarkEnd w:id="22"/>
     </w:p>
     <w:p>
       <w:pPr>
@@ -45110,10 +45271,7 @@
           </w:tcPr>
           <w:p>
             <w:r>
-              <w:t xml:space="preserve">Completed </w:t>
-            </w:r>
-            <w:r>
-              <w:t>returned</w:t>
+              <w:t>Completed returned</w:t>
             </w:r>
           </w:p>
           <w:p>
@@ -45254,25 +45412,7 @@
                 <w:sz w:val="22"/>
                 <w:szCs w:val="22"/>
               </w:rPr>
-              <w:t xml:space="preserve">Logs returned for Charles as </w:t>
-            </w:r>
-            <w:r>
-              <w:rPr>
-                <w:rFonts w:ascii="Calibri" w:hAnsi="Calibri"/>
-                <w:color w:val="000000"/>
-                <w:sz w:val="22"/>
-                <w:szCs w:val="22"/>
-              </w:rPr>
-              <w:t xml:space="preserve">non </w:t>
-            </w:r>
-            <w:r>
-              <w:rPr>
-                <w:rFonts w:ascii="Calibri" w:hAnsi="Calibri"/>
-                <w:color w:val="000000"/>
-                <w:sz w:val="22"/>
-                <w:szCs w:val="22"/>
-              </w:rPr>
-              <w:t>coaching admin</w:t>
+              <w:t>Logs returned for Charles as non coaching admin</w:t>
             </w:r>
           </w:p>
           <w:p>
@@ -46220,8 +46360,6 @@
                 <w:bCs/>
               </w:rPr>
             </w:pPr>
-            <w:bookmarkStart w:id="22" w:name="_GoBack"/>
-            <w:bookmarkEnd w:id="22"/>
           </w:p>
         </w:tc>
         <w:tc>
@@ -46277,6 +46415,3904 @@
         <w:tc>
           <w:tcPr>
             <w:tcW w:w="2430" w:type="dxa"/>
+          </w:tcPr>
+          <w:p>
+            <w:pPr>
+              <w:rPr>
+                <w:rFonts w:asciiTheme="minorHAnsi" w:hAnsiTheme="minorHAnsi"/>
+                <w:bCs/>
+              </w:rPr>
+            </w:pPr>
+          </w:p>
+        </w:tc>
+      </w:tr>
+    </w:tbl>
+    <w:p>
+      <w:pPr>
+        <w:overflowPunct/>
+        <w:textAlignment w:val="auto"/>
+        <w:rPr>
+          <w:rFonts w:ascii="Courier New" w:hAnsi="Courier New" w:cs="Courier New"/>
+          <w:noProof/>
+        </w:rPr>
+      </w:pPr>
+    </w:p>
+    <w:p>
+      <w:pPr>
+        <w:overflowPunct/>
+        <w:textAlignment w:val="auto"/>
+        <w:rPr>
+          <w:rFonts w:ascii="Courier New" w:hAnsi="Courier New" w:cs="Courier New"/>
+          <w:noProof/>
+        </w:rPr>
+      </w:pPr>
+    </w:p>
+    <w:p>
+      <w:pPr>
+        <w:overflowPunct/>
+        <w:textAlignment w:val="auto"/>
+        <w:rPr>
+          <w:rFonts w:ascii="Courier New" w:hAnsi="Courier New" w:cs="Courier New"/>
+          <w:noProof/>
+        </w:rPr>
+      </w:pPr>
+    </w:p>
+    <w:p>
+      <w:pPr>
+        <w:overflowPunct/>
+        <w:textAlignment w:val="auto"/>
+        <w:rPr>
+          <w:rFonts w:ascii="Courier New" w:hAnsi="Courier New" w:cs="Courier New"/>
+          <w:noProof/>
+        </w:rPr>
+      </w:pPr>
+    </w:p>
+    <w:p>
+      <w:pPr>
+        <w:overflowPunct/>
+        <w:textAlignment w:val="auto"/>
+        <w:rPr>
+          <w:rFonts w:ascii="Courier New" w:hAnsi="Courier New" w:cs="Courier New"/>
+          <w:noProof/>
+        </w:rPr>
+      </w:pPr>
+    </w:p>
+    <w:p>
+      <w:pPr>
+        <w:overflowPunct/>
+        <w:textAlignment w:val="auto"/>
+        <w:rPr>
+          <w:rFonts w:ascii="Courier New" w:hAnsi="Courier New" w:cs="Courier New"/>
+          <w:noProof/>
+        </w:rPr>
+      </w:pPr>
+    </w:p>
+    <w:p>
+      <w:pPr>
+        <w:overflowPunct/>
+        <w:textAlignment w:val="auto"/>
+        <w:rPr>
+          <w:rFonts w:ascii="Courier New" w:hAnsi="Courier New" w:cs="Courier New"/>
+          <w:noProof/>
+        </w:rPr>
+      </w:pPr>
+    </w:p>
+    <w:p>
+      <w:pPr>
+        <w:overflowPunct/>
+        <w:textAlignment w:val="auto"/>
+        <w:rPr>
+          <w:rFonts w:ascii="Courier New" w:hAnsi="Courier New" w:cs="Courier New"/>
+          <w:noProof/>
+        </w:rPr>
+      </w:pPr>
+    </w:p>
+    <w:p>
+      <w:pPr>
+        <w:overflowPunct/>
+        <w:textAlignment w:val="auto"/>
+        <w:rPr>
+          <w:rFonts w:ascii="Courier New" w:hAnsi="Courier New" w:cs="Courier New"/>
+          <w:noProof/>
+        </w:rPr>
+      </w:pPr>
+    </w:p>
+    <w:p>
+      <w:pPr>
+        <w:overflowPunct/>
+        <w:textAlignment w:val="auto"/>
+        <w:rPr>
+          <w:rFonts w:ascii="Courier New" w:hAnsi="Courier New" w:cs="Courier New"/>
+          <w:noProof/>
+        </w:rPr>
+      </w:pPr>
+    </w:p>
+    <w:p>
+      <w:pPr>
+        <w:overflowPunct/>
+        <w:textAlignment w:val="auto"/>
+        <w:rPr>
+          <w:rFonts w:ascii="Courier New" w:hAnsi="Courier New" w:cs="Courier New"/>
+          <w:noProof/>
+        </w:rPr>
+      </w:pPr>
+    </w:p>
+    <w:p>
+      <w:pPr>
+        <w:overflowPunct/>
+        <w:textAlignment w:val="auto"/>
+        <w:rPr>
+          <w:rFonts w:ascii="Courier New" w:hAnsi="Courier New" w:cs="Courier New"/>
+          <w:noProof/>
+        </w:rPr>
+      </w:pPr>
+    </w:p>
+    <w:p>
+      <w:pPr>
+        <w:overflowPunct/>
+        <w:textAlignment w:val="auto"/>
+        <w:rPr>
+          <w:rFonts w:ascii="Courier New" w:hAnsi="Courier New" w:cs="Courier New"/>
+          <w:noProof/>
+        </w:rPr>
+      </w:pPr>
+    </w:p>
+    <w:p>
+      <w:pPr>
+        <w:overflowPunct/>
+        <w:textAlignment w:val="auto"/>
+        <w:rPr>
+          <w:rFonts w:ascii="Courier New" w:hAnsi="Courier New" w:cs="Courier New"/>
+          <w:noProof/>
+        </w:rPr>
+      </w:pPr>
+    </w:p>
+    <w:p>
+      <w:pPr>
+        <w:pStyle w:val="Heading2"/>
+        <w:numPr>
+          <w:ilvl w:val="0"/>
+          <w:numId w:val="2"/>
+        </w:numPr>
+      </w:pPr>
+      <w:bookmarkStart w:id="23" w:name="_Toc493839526"/>
+      <w:r>
+        <w:t>TFS 8363</w:t>
+      </w:r>
+      <w:r>
+        <w:t xml:space="preserve"> – </w:t>
+      </w:r>
+      <w:r>
+        <w:t xml:space="preserve">Set up admin tool access for new Program team members </w:t>
+      </w:r>
+      <w:r>
+        <w:t xml:space="preserve">(job code </w:t>
+      </w:r>
+      <w:r>
+        <w:t>WP</w:t>
+      </w:r>
+      <w:r>
+        <w:t>PM11</w:t>
+      </w:r>
+      <w:r>
+        <w:t>)</w:t>
+      </w:r>
+      <w:bookmarkEnd w:id="23"/>
+    </w:p>
+    <w:tbl>
+      <w:tblPr>
+        <w:tblW w:w="0" w:type="auto"/>
+        <w:tblInd w:w="-612" w:type="dxa"/>
+        <w:tblBorders>
+          <w:top w:val="single" w:sz="4" w:space="0" w:color="auto"/>
+          <w:left w:val="single" w:sz="4" w:space="0" w:color="auto"/>
+          <w:bottom w:val="single" w:sz="4" w:space="0" w:color="auto"/>
+          <w:right w:val="single" w:sz="4" w:space="0" w:color="auto"/>
+          <w:insideH w:val="single" w:sz="4" w:space="0" w:color="auto"/>
+          <w:insideV w:val="single" w:sz="4" w:space="0" w:color="auto"/>
+        </w:tblBorders>
+        <w:tblLayout w:type="fixed"/>
+        <w:tblLook w:val="0000" w:firstRow="0" w:lastRow="0" w:firstColumn="0" w:lastColumn="0" w:noHBand="0" w:noVBand="0"/>
+      </w:tblPr>
+      <w:tblGrid>
+        <w:gridCol w:w="2549"/>
+        <w:gridCol w:w="10455"/>
+      </w:tblGrid>
+      <w:tr>
+        <w:trPr>
+          <w:tblHeader/>
+        </w:trPr>
+        <w:tc>
+          <w:tcPr>
+            <w:tcW w:w="2549" w:type="dxa"/>
+            <w:shd w:val="solid" w:color="auto" w:fill="000000"/>
+          </w:tcPr>
+          <w:p>
+            <w:r>
+              <w:t>Item</w:t>
+            </w:r>
+          </w:p>
+        </w:tc>
+        <w:tc>
+          <w:tcPr>
+            <w:tcW w:w="10455" w:type="dxa"/>
+            <w:shd w:val="solid" w:color="auto" w:fill="000000"/>
+          </w:tcPr>
+          <w:p>
+            <w:r>
+              <w:t>Description</w:t>
+            </w:r>
+          </w:p>
+        </w:tc>
+      </w:tr>
+      <w:tr>
+        <w:tc>
+          <w:tcPr>
+            <w:tcW w:w="2549" w:type="dxa"/>
+          </w:tcPr>
+          <w:p>
+            <w:r>
+              <w:t>Change Type</w:t>
+            </w:r>
+          </w:p>
+        </w:tc>
+        <w:tc>
+          <w:tcPr>
+            <w:tcW w:w="10455" w:type="dxa"/>
+          </w:tcPr>
+          <w:p>
+            <w:r>
+              <w:t>Change Request</w:t>
+            </w:r>
+          </w:p>
+        </w:tc>
+      </w:tr>
+      <w:tr>
+        <w:trPr>
+          <w:trHeight w:val="125"/>
+        </w:trPr>
+        <w:tc>
+          <w:tcPr>
+            <w:tcW w:w="2549" w:type="dxa"/>
+          </w:tcPr>
+          <w:p>
+            <w:r>
+              <w:t>Change Description</w:t>
+            </w:r>
+          </w:p>
+        </w:tc>
+        <w:tc>
+          <w:tcPr>
+            <w:tcW w:w="10455" w:type="dxa"/>
+          </w:tcPr>
+          <w:p>
+            <w:r>
+              <w:t>Setup admin tool access to Mark Hackman = job code WPSM13</w:t>
+            </w:r>
+          </w:p>
+        </w:tc>
+      </w:tr>
+      <w:tr>
+        <w:tc>
+          <w:tcPr>
+            <w:tcW w:w="2549" w:type="dxa"/>
+          </w:tcPr>
+          <w:p>
+            <w:r>
+              <w:t>Test Environment</w:t>
+            </w:r>
+          </w:p>
+        </w:tc>
+        <w:tc>
+          <w:tcPr>
+            <w:tcW w:w="10455" w:type="dxa"/>
+          </w:tcPr>
+          <w:p>
+            <w:proofErr w:type="spellStart"/>
+            <w:r>
+              <w:t>eCoaching_Dev</w:t>
+            </w:r>
+            <w:proofErr w:type="spellEnd"/>
+            <w:r>
+              <w:t xml:space="preserve"> database on</w:t>
+            </w:r>
+            <w:r>
+              <w:t xml:space="preserve"> F3420-ECLDBD01</w:t>
+            </w:r>
+          </w:p>
+        </w:tc>
+      </w:tr>
+      <w:tr>
+        <w:tc>
+          <w:tcPr>
+            <w:tcW w:w="2549" w:type="dxa"/>
+          </w:tcPr>
+          <w:p>
+            <w:r>
+              <w:t>Code Modules created/updated</w:t>
+            </w:r>
+          </w:p>
+        </w:tc>
+        <w:tc>
+          <w:tcPr>
+            <w:tcW w:w="10455" w:type="dxa"/>
+          </w:tcPr>
+          <w:p>
+            <w:r>
+              <w:t>Table [EC].[</w:t>
+            </w:r>
+            <w:proofErr w:type="spellStart"/>
+            <w:r>
+              <w:t>AT_User</w:t>
+            </w:r>
+            <w:proofErr w:type="spellEnd"/>
+            <w:r>
+              <w:t>]</w:t>
+            </w:r>
+          </w:p>
+          <w:p>
+            <w:r>
+              <w:t>Table [EC].[</w:t>
+            </w:r>
+            <w:proofErr w:type="spellStart"/>
+            <w:r>
+              <w:t>AT_User_Role_Link</w:t>
+            </w:r>
+            <w:proofErr w:type="spellEnd"/>
+            <w:r>
+              <w:t>]</w:t>
+            </w:r>
+          </w:p>
+          <w:p>
+            <w:r>
+              <w:t>Table [EC].[</w:t>
+            </w:r>
+            <w:proofErr w:type="spellStart"/>
+            <w:r>
+              <w:t>AT_Role_Access</w:t>
+            </w:r>
+            <w:proofErr w:type="spellEnd"/>
+            <w:r>
+              <w:t>]</w:t>
+            </w:r>
+          </w:p>
+        </w:tc>
+      </w:tr>
+      <w:tr>
+        <w:tc>
+          <w:tcPr>
+            <w:tcW w:w="2549" w:type="dxa"/>
+          </w:tcPr>
+          <w:p>
+            <w:r>
+              <w:t>Code doc</w:t>
+            </w:r>
+          </w:p>
+        </w:tc>
+        <w:tc>
+          <w:tcPr>
+            <w:tcW w:w="10455" w:type="dxa"/>
+          </w:tcPr>
+          <w:p>
+            <w:proofErr w:type="spellStart"/>
+            <w:r>
+              <w:t>CCO_eCoaching_Admin_Tool_Create.sql</w:t>
+            </w:r>
+            <w:proofErr w:type="spellEnd"/>
+          </w:p>
+          <w:p>
+            <w:r>
+              <w:t>CCO_eCoaching_AT_Dimension_Table_Data.xlsx</w:t>
+            </w:r>
+          </w:p>
+        </w:tc>
+      </w:tr>
+      <w:tr>
+        <w:tc>
+          <w:tcPr>
+            <w:tcW w:w="2549" w:type="dxa"/>
+          </w:tcPr>
+          <w:p>
+            <w:r>
+              <w:t>Notes</w:t>
+            </w:r>
+          </w:p>
+        </w:tc>
+        <w:tc>
+          <w:tcPr>
+            <w:tcW w:w="10455" w:type="dxa"/>
+          </w:tcPr>
+          <w:p>
+            <w:pPr>
+              <w:overflowPunct/>
+              <w:textAlignment w:val="auto"/>
+              <w:rPr>
+                <w:rFonts w:ascii="Courier New" w:hAnsi="Courier New" w:cs="Courier New"/>
+                <w:noProof/>
+                <w:color w:val="0000FF"/>
+              </w:rPr>
+            </w:pPr>
+          </w:p>
+          <w:p/>
+        </w:tc>
+      </w:tr>
+    </w:tbl>
+    <w:p/>
+    <w:tbl>
+      <w:tblPr>
+        <w:tblW w:w="13500" w:type="dxa"/>
+        <w:tblInd w:w="-612" w:type="dxa"/>
+        <w:tblBorders>
+          <w:top w:val="double" w:sz="4" w:space="0" w:color="auto"/>
+          <w:left w:val="double" w:sz="4" w:space="0" w:color="auto"/>
+          <w:bottom w:val="double" w:sz="4" w:space="0" w:color="auto"/>
+          <w:right w:val="double" w:sz="4" w:space="0" w:color="auto"/>
+          <w:insideH w:val="single" w:sz="6" w:space="0" w:color="auto"/>
+          <w:insideV w:val="single" w:sz="6" w:space="0" w:color="auto"/>
+        </w:tblBorders>
+        <w:tblLayout w:type="fixed"/>
+        <w:tblLook w:val="0000" w:firstRow="0" w:lastRow="0" w:firstColumn="0" w:lastColumn="0" w:noHBand="0" w:noVBand="0"/>
+      </w:tblPr>
+      <w:tblGrid>
+        <w:gridCol w:w="900"/>
+        <w:gridCol w:w="3960"/>
+        <w:gridCol w:w="4500"/>
+        <w:gridCol w:w="1260"/>
+        <w:gridCol w:w="2880"/>
+      </w:tblGrid>
+      <w:tr>
+        <w:trPr>
+          <w:cantSplit/>
+          <w:tblHeader/>
+        </w:trPr>
+        <w:tc>
+          <w:tcPr>
+            <w:tcW w:w="900" w:type="dxa"/>
+            <w:shd w:val="clear" w:color="auto" w:fill="A6A6A6"/>
+          </w:tcPr>
+          <w:p>
+            <w:pPr>
+              <w:rPr>
+                <w:i/>
+              </w:rPr>
+            </w:pPr>
+            <w:r>
+              <w:t>TEST#</w:t>
+            </w:r>
+          </w:p>
+        </w:tc>
+        <w:tc>
+          <w:tcPr>
+            <w:tcW w:w="3960" w:type="dxa"/>
+            <w:shd w:val="clear" w:color="auto" w:fill="A6A6A6"/>
+          </w:tcPr>
+          <w:p>
+            <w:pPr>
+              <w:rPr>
+                <w:i/>
+              </w:rPr>
+            </w:pPr>
+            <w:r>
+              <w:t>ACTION</w:t>
+            </w:r>
+          </w:p>
+        </w:tc>
+        <w:tc>
+          <w:tcPr>
+            <w:tcW w:w="4500" w:type="dxa"/>
+            <w:shd w:val="clear" w:color="auto" w:fill="A6A6A6"/>
+          </w:tcPr>
+          <w:p>
+            <w:pPr>
+              <w:rPr>
+                <w:i/>
+              </w:rPr>
+            </w:pPr>
+            <w:r>
+              <w:t xml:space="preserve">EXPECTED RESULTS </w:t>
+            </w:r>
+          </w:p>
+        </w:tc>
+        <w:tc>
+          <w:tcPr>
+            <w:tcW w:w="1260" w:type="dxa"/>
+            <w:shd w:val="clear" w:color="auto" w:fill="A6A6A6"/>
+          </w:tcPr>
+          <w:p>
+            <w:pPr>
+              <w:rPr>
+                <w:i/>
+              </w:rPr>
+            </w:pPr>
+            <w:r>
+              <w:t>RESULTS</w:t>
+            </w:r>
+          </w:p>
+          <w:p>
+            <w:pPr>
+              <w:rPr>
+                <w:i/>
+              </w:rPr>
+            </w:pPr>
+            <w:r>
+              <w:t>P/F/I</w:t>
+            </w:r>
+          </w:p>
+        </w:tc>
+        <w:tc>
+          <w:tcPr>
+            <w:tcW w:w="2880" w:type="dxa"/>
+            <w:shd w:val="clear" w:color="auto" w:fill="A6A6A6"/>
+          </w:tcPr>
+          <w:p>
+            <w:pPr>
+              <w:rPr>
+                <w:i/>
+              </w:rPr>
+            </w:pPr>
+            <w:r>
+              <w:t>COMMENTS</w:t>
+            </w:r>
+          </w:p>
+        </w:tc>
+      </w:tr>
+      <w:tr>
+        <w:trPr>
+          <w:cantSplit/>
+        </w:trPr>
+        <w:tc>
+          <w:tcPr>
+            <w:tcW w:w="900" w:type="dxa"/>
+          </w:tcPr>
+          <w:p>
+            <w:pPr>
+              <w:rPr>
+                <w:rFonts w:asciiTheme="minorHAnsi" w:hAnsiTheme="minorHAnsi"/>
+                <w:bCs/>
+              </w:rPr>
+            </w:pPr>
+            <w:r>
+              <w:rPr>
+                <w:rFonts w:asciiTheme="minorHAnsi" w:hAnsiTheme="minorHAnsi"/>
+                <w:bCs/>
+              </w:rPr>
+              <w:t>8.</w:t>
+            </w:r>
+            <w:r>
+              <w:rPr>
+                <w:rFonts w:asciiTheme="minorHAnsi" w:hAnsiTheme="minorHAnsi"/>
+                <w:bCs/>
+              </w:rPr>
+              <w:t>1</w:t>
+            </w:r>
+          </w:p>
+        </w:tc>
+        <w:tc>
+          <w:tcPr>
+            <w:tcW w:w="3960" w:type="dxa"/>
+          </w:tcPr>
+          <w:p>
+            <w:pPr>
+              <w:overflowPunct/>
+              <w:textAlignment w:val="auto"/>
+              <w:rPr>
+                <w:rFonts w:ascii="Consolas" w:hAnsi="Consolas" w:cs="Consolas"/>
+                <w:sz w:val="19"/>
+                <w:szCs w:val="19"/>
+              </w:rPr>
+            </w:pPr>
+            <w:r>
+              <w:rPr>
+                <w:rFonts w:ascii="Consolas" w:hAnsi="Consolas" w:cs="Consolas"/>
+                <w:color w:val="0000FF"/>
+                <w:sz w:val="19"/>
+                <w:szCs w:val="19"/>
+              </w:rPr>
+              <w:t>SELECT</w:t>
+            </w:r>
+            <w:r>
+              <w:rPr>
+                <w:rFonts w:ascii="Consolas" w:hAnsi="Consolas" w:cs="Consolas"/>
+                <w:sz w:val="19"/>
+                <w:szCs w:val="19"/>
+              </w:rPr>
+              <w:t xml:space="preserve"> </w:t>
+            </w:r>
+            <w:r>
+              <w:rPr>
+                <w:rFonts w:ascii="Consolas" w:hAnsi="Consolas" w:cs="Consolas"/>
+                <w:color w:val="808080"/>
+                <w:sz w:val="19"/>
+                <w:szCs w:val="19"/>
+              </w:rPr>
+              <w:t>*</w:t>
+            </w:r>
+            <w:r>
+              <w:rPr>
+                <w:rFonts w:ascii="Consolas" w:hAnsi="Consolas" w:cs="Consolas"/>
+                <w:sz w:val="19"/>
+                <w:szCs w:val="19"/>
+              </w:rPr>
+              <w:t xml:space="preserve">  </w:t>
+            </w:r>
+            <w:r>
+              <w:rPr>
+                <w:rFonts w:ascii="Consolas" w:hAnsi="Consolas" w:cs="Consolas"/>
+                <w:color w:val="0000FF"/>
+                <w:sz w:val="19"/>
+                <w:szCs w:val="19"/>
+              </w:rPr>
+              <w:t>FROM</w:t>
+            </w:r>
+            <w:r>
+              <w:rPr>
+                <w:rFonts w:ascii="Consolas" w:hAnsi="Consolas" w:cs="Consolas"/>
+                <w:sz w:val="19"/>
+                <w:szCs w:val="19"/>
+              </w:rPr>
+              <w:t xml:space="preserve"> </w:t>
+            </w:r>
+            <w:r>
+              <w:rPr>
+                <w:rFonts w:ascii="Consolas" w:hAnsi="Consolas" w:cs="Consolas"/>
+                <w:color w:val="008080"/>
+                <w:sz w:val="19"/>
+                <w:szCs w:val="19"/>
+              </w:rPr>
+              <w:t>[EC]</w:t>
+            </w:r>
+            <w:r>
+              <w:rPr>
+                <w:rFonts w:ascii="Consolas" w:hAnsi="Consolas" w:cs="Consolas"/>
+                <w:color w:val="808080"/>
+                <w:sz w:val="19"/>
+                <w:szCs w:val="19"/>
+              </w:rPr>
+              <w:t>.</w:t>
+            </w:r>
+            <w:r>
+              <w:rPr>
+                <w:rFonts w:ascii="Consolas" w:hAnsi="Consolas" w:cs="Consolas"/>
+                <w:color w:val="008080"/>
+                <w:sz w:val="19"/>
+                <w:szCs w:val="19"/>
+              </w:rPr>
+              <w:t>[</w:t>
+            </w:r>
+            <w:proofErr w:type="spellStart"/>
+            <w:r>
+              <w:rPr>
+                <w:rFonts w:ascii="Consolas" w:hAnsi="Consolas" w:cs="Consolas"/>
+                <w:color w:val="008080"/>
+                <w:sz w:val="19"/>
+                <w:szCs w:val="19"/>
+              </w:rPr>
+              <w:t>AT_User</w:t>
+            </w:r>
+            <w:proofErr w:type="spellEnd"/>
+            <w:r>
+              <w:rPr>
+                <w:rFonts w:ascii="Consolas" w:hAnsi="Consolas" w:cs="Consolas"/>
+                <w:color w:val="008080"/>
+                <w:sz w:val="19"/>
+                <w:szCs w:val="19"/>
+              </w:rPr>
+              <w:t>]</w:t>
+            </w:r>
+          </w:p>
+          <w:p>
+            <w:pPr>
+              <w:overflowPunct/>
+              <w:textAlignment w:val="auto"/>
+              <w:rPr>
+                <w:rFonts w:ascii="Consolas" w:hAnsi="Consolas" w:cs="Consolas"/>
+                <w:sz w:val="19"/>
+                <w:szCs w:val="19"/>
+              </w:rPr>
+            </w:pPr>
+            <w:r>
+              <w:rPr>
+                <w:rFonts w:ascii="Consolas" w:hAnsi="Consolas" w:cs="Consolas"/>
+                <w:color w:val="0000FF"/>
+                <w:sz w:val="19"/>
+                <w:szCs w:val="19"/>
+              </w:rPr>
+              <w:t>WHERE</w:t>
+            </w:r>
+            <w:r>
+              <w:rPr>
+                <w:rFonts w:ascii="Consolas" w:hAnsi="Consolas" w:cs="Consolas"/>
+                <w:sz w:val="19"/>
+                <w:szCs w:val="19"/>
+              </w:rPr>
+              <w:t xml:space="preserve"> </w:t>
+            </w:r>
+            <w:r>
+              <w:rPr>
+                <w:rFonts w:ascii="Consolas" w:hAnsi="Consolas" w:cs="Consolas"/>
+                <w:color w:val="008080"/>
+                <w:sz w:val="19"/>
+                <w:szCs w:val="19"/>
+              </w:rPr>
+              <w:t>[</w:t>
+            </w:r>
+            <w:proofErr w:type="spellStart"/>
+            <w:r>
+              <w:rPr>
+                <w:rFonts w:ascii="Consolas" w:hAnsi="Consolas" w:cs="Consolas"/>
+                <w:color w:val="008080"/>
+                <w:sz w:val="19"/>
+                <w:szCs w:val="19"/>
+              </w:rPr>
+              <w:t>UserId</w:t>
+            </w:r>
+            <w:proofErr w:type="spellEnd"/>
+            <w:r>
+              <w:rPr>
+                <w:rFonts w:ascii="Consolas" w:hAnsi="Consolas" w:cs="Consolas"/>
+                <w:color w:val="008080"/>
+                <w:sz w:val="19"/>
+                <w:szCs w:val="19"/>
+              </w:rPr>
+              <w:t>]</w:t>
+            </w:r>
+            <w:r>
+              <w:rPr>
+                <w:rFonts w:ascii="Consolas" w:hAnsi="Consolas" w:cs="Consolas"/>
+                <w:sz w:val="19"/>
+                <w:szCs w:val="19"/>
+              </w:rPr>
+              <w:t xml:space="preserve"> </w:t>
+            </w:r>
+            <w:r>
+              <w:rPr>
+                <w:rFonts w:ascii="Consolas" w:hAnsi="Consolas" w:cs="Consolas"/>
+                <w:color w:val="808080"/>
+                <w:sz w:val="19"/>
+                <w:szCs w:val="19"/>
+              </w:rPr>
+              <w:t>in</w:t>
+            </w:r>
+            <w:r>
+              <w:rPr>
+                <w:rFonts w:ascii="Consolas" w:hAnsi="Consolas" w:cs="Consolas"/>
+                <w:sz w:val="19"/>
+                <w:szCs w:val="19"/>
+              </w:rPr>
+              <w:t xml:space="preserve"> </w:t>
+            </w:r>
+          </w:p>
+          <w:p>
+            <w:pPr>
+              <w:overflowPunct/>
+              <w:textAlignment w:val="auto"/>
+              <w:rPr>
+                <w:rFonts w:ascii="Consolas" w:hAnsi="Consolas" w:cs="Consolas"/>
+                <w:sz w:val="19"/>
+                <w:szCs w:val="19"/>
+              </w:rPr>
+            </w:pPr>
+            <w:r>
+              <w:rPr>
+                <w:rFonts w:ascii="Consolas" w:hAnsi="Consolas" w:cs="Consolas"/>
+                <w:color w:val="808080"/>
+                <w:sz w:val="19"/>
+                <w:szCs w:val="19"/>
+              </w:rPr>
+              <w:t>(</w:t>
+            </w:r>
+          </w:p>
+          <w:p>
+            <w:pPr>
+              <w:overflowPunct/>
+              <w:textAlignment w:val="auto"/>
+              <w:rPr>
+                <w:rFonts w:ascii="Consolas" w:hAnsi="Consolas" w:cs="Consolas"/>
+                <w:sz w:val="19"/>
+                <w:szCs w:val="19"/>
+              </w:rPr>
+            </w:pPr>
+            <w:r>
+              <w:rPr>
+                <w:rFonts w:ascii="Consolas" w:hAnsi="Consolas" w:cs="Consolas"/>
+                <w:sz w:val="19"/>
+                <w:szCs w:val="19"/>
+              </w:rPr>
+              <w:t xml:space="preserve"> </w:t>
+            </w:r>
+            <w:r>
+              <w:rPr>
+                <w:rFonts w:ascii="Consolas" w:hAnsi="Consolas" w:cs="Consolas"/>
+                <w:color w:val="FF0000"/>
+                <w:sz w:val="19"/>
+                <w:szCs w:val="19"/>
+              </w:rPr>
+              <w:t>'333386'</w:t>
+            </w:r>
+            <w:r>
+              <w:rPr>
+                <w:rFonts w:ascii="Consolas" w:hAnsi="Consolas" w:cs="Consolas"/>
+                <w:color w:val="808080"/>
+                <w:sz w:val="19"/>
+                <w:szCs w:val="19"/>
+              </w:rPr>
+              <w:t>,</w:t>
+            </w:r>
+          </w:p>
+          <w:p>
+            <w:pPr>
+              <w:overflowPunct/>
+              <w:textAlignment w:val="auto"/>
+              <w:rPr>
+                <w:rFonts w:ascii="Consolas" w:hAnsi="Consolas" w:cs="Consolas"/>
+                <w:sz w:val="19"/>
+                <w:szCs w:val="19"/>
+              </w:rPr>
+            </w:pPr>
+            <w:r>
+              <w:rPr>
+                <w:rFonts w:ascii="Consolas" w:hAnsi="Consolas" w:cs="Consolas"/>
+                <w:sz w:val="19"/>
+                <w:szCs w:val="19"/>
+              </w:rPr>
+              <w:t xml:space="preserve"> </w:t>
+            </w:r>
+            <w:r>
+              <w:rPr>
+                <w:rFonts w:ascii="Consolas" w:hAnsi="Consolas" w:cs="Consolas"/>
+                <w:color w:val="FF0000"/>
+                <w:sz w:val="19"/>
+                <w:szCs w:val="19"/>
+              </w:rPr>
+              <w:t>'397938'</w:t>
+            </w:r>
+          </w:p>
+          <w:p>
+            <w:pPr>
+              <w:overflowPunct/>
+              <w:textAlignment w:val="auto"/>
+              <w:rPr>
+                <w:rFonts w:ascii="Consolas" w:hAnsi="Consolas" w:cs="Consolas"/>
+                <w:sz w:val="19"/>
+                <w:szCs w:val="19"/>
+              </w:rPr>
+            </w:pPr>
+            <w:r>
+              <w:rPr>
+                <w:rFonts w:ascii="Consolas" w:hAnsi="Consolas" w:cs="Consolas"/>
+                <w:sz w:val="19"/>
+                <w:szCs w:val="19"/>
+              </w:rPr>
+              <w:t xml:space="preserve"> </w:t>
+            </w:r>
+            <w:r>
+              <w:rPr>
+                <w:rFonts w:ascii="Consolas" w:hAnsi="Consolas" w:cs="Consolas"/>
+                <w:color w:val="808080"/>
+                <w:sz w:val="19"/>
+                <w:szCs w:val="19"/>
+              </w:rPr>
+              <w:t>)</w:t>
+            </w:r>
+          </w:p>
+          <w:p>
+            <w:pPr>
+              <w:overflowPunct/>
+              <w:textAlignment w:val="auto"/>
+              <w:rPr>
+                <w:rFonts w:ascii="Consolas" w:hAnsi="Consolas" w:cs="Consolas"/>
+                <w:sz w:val="19"/>
+                <w:szCs w:val="19"/>
+              </w:rPr>
+            </w:pPr>
+            <w:r>
+              <w:rPr>
+                <w:rFonts w:ascii="Consolas" w:hAnsi="Consolas" w:cs="Consolas"/>
+                <w:color w:val="0000FF"/>
+                <w:sz w:val="19"/>
+                <w:szCs w:val="19"/>
+              </w:rPr>
+              <w:t>GO</w:t>
+            </w:r>
+          </w:p>
+          <w:p>
+            <w:pPr>
+              <w:overflowPunct/>
+              <w:textAlignment w:val="auto"/>
+              <w:rPr>
+                <w:rFonts w:ascii="Consolas" w:hAnsi="Consolas" w:cs="Consolas"/>
+                <w:sz w:val="19"/>
+                <w:szCs w:val="19"/>
+              </w:rPr>
+            </w:pPr>
+          </w:p>
+          <w:p/>
+        </w:tc>
+        <w:tc>
+          <w:tcPr>
+            <w:tcW w:w="4500" w:type="dxa"/>
+          </w:tcPr>
+          <w:p>
+            <w:r>
+              <w:t xml:space="preserve">Rows returned for </w:t>
+            </w:r>
+            <w:r>
+              <w:t>both users</w:t>
+            </w:r>
+            <w:r>
+              <w:t xml:space="preserve"> SHOULD HAVE Active = 1</w:t>
+            </w:r>
+          </w:p>
+          <w:p>
+            <w:r>
+              <w:t xml:space="preserve"> </w:t>
+            </w:r>
+          </w:p>
+        </w:tc>
+        <w:tc>
+          <w:tcPr>
+            <w:tcW w:w="1260" w:type="dxa"/>
+          </w:tcPr>
+          <w:p>
+            <w:pPr>
+              <w:rPr>
+                <w:rFonts w:asciiTheme="minorHAnsi" w:hAnsiTheme="minorHAnsi"/>
+                <w:bCs/>
+              </w:rPr>
+            </w:pPr>
+            <w:r>
+              <w:rPr>
+                <w:rFonts w:asciiTheme="minorHAnsi" w:hAnsiTheme="minorHAnsi"/>
+                <w:bCs/>
+              </w:rPr>
+              <w:t>P</w:t>
+            </w:r>
+          </w:p>
+        </w:tc>
+        <w:tc>
+          <w:tcPr>
+            <w:tcW w:w="2880" w:type="dxa"/>
+          </w:tcPr>
+          <w:p>
+            <w:pPr>
+              <w:rPr>
+                <w:rFonts w:asciiTheme="minorHAnsi" w:hAnsiTheme="minorHAnsi"/>
+                <w:bCs/>
+              </w:rPr>
+            </w:pPr>
+          </w:p>
+        </w:tc>
+      </w:tr>
+      <w:tr>
+        <w:trPr>
+          <w:cantSplit/>
+        </w:trPr>
+        <w:tc>
+          <w:tcPr>
+            <w:tcW w:w="900" w:type="dxa"/>
+          </w:tcPr>
+          <w:p>
+            <w:r>
+              <w:rPr>
+                <w:rFonts w:asciiTheme="minorHAnsi" w:hAnsiTheme="minorHAnsi"/>
+                <w:bCs/>
+              </w:rPr>
+              <w:t>8.</w:t>
+            </w:r>
+            <w:r>
+              <w:rPr>
+                <w:rFonts w:asciiTheme="minorHAnsi" w:hAnsiTheme="minorHAnsi"/>
+                <w:bCs/>
+              </w:rPr>
+              <w:t>2</w:t>
+            </w:r>
+          </w:p>
+        </w:tc>
+        <w:tc>
+          <w:tcPr>
+            <w:tcW w:w="3960" w:type="dxa"/>
+          </w:tcPr>
+          <w:p>
+            <w:pPr>
+              <w:overflowPunct/>
+              <w:textAlignment w:val="auto"/>
+              <w:rPr>
+                <w:rFonts w:ascii="Consolas" w:hAnsi="Consolas" w:cs="Consolas"/>
+                <w:sz w:val="19"/>
+                <w:szCs w:val="19"/>
+              </w:rPr>
+            </w:pPr>
+            <w:r>
+              <w:rPr>
+                <w:rFonts w:ascii="Consolas" w:hAnsi="Consolas" w:cs="Consolas"/>
+                <w:color w:val="0000FF"/>
+                <w:sz w:val="19"/>
+                <w:szCs w:val="19"/>
+              </w:rPr>
+              <w:t>SELECT</w:t>
+            </w:r>
+            <w:r>
+              <w:rPr>
+                <w:rFonts w:ascii="Consolas" w:hAnsi="Consolas" w:cs="Consolas"/>
+                <w:sz w:val="19"/>
+                <w:szCs w:val="19"/>
+              </w:rPr>
+              <w:t xml:space="preserve"> </w:t>
+            </w:r>
+            <w:r>
+              <w:rPr>
+                <w:rFonts w:ascii="Consolas" w:hAnsi="Consolas" w:cs="Consolas"/>
+                <w:color w:val="808080"/>
+                <w:sz w:val="19"/>
+                <w:szCs w:val="19"/>
+              </w:rPr>
+              <w:t>*</w:t>
+            </w:r>
+            <w:r>
+              <w:rPr>
+                <w:rFonts w:ascii="Consolas" w:hAnsi="Consolas" w:cs="Consolas"/>
+                <w:sz w:val="19"/>
+                <w:szCs w:val="19"/>
+              </w:rPr>
+              <w:t xml:space="preserve"> </w:t>
+            </w:r>
+            <w:r>
+              <w:rPr>
+                <w:rFonts w:ascii="Consolas" w:hAnsi="Consolas" w:cs="Consolas"/>
+                <w:color w:val="0000FF"/>
+                <w:sz w:val="19"/>
+                <w:szCs w:val="19"/>
+              </w:rPr>
+              <w:t>FROM</w:t>
+            </w:r>
+            <w:r>
+              <w:rPr>
+                <w:rFonts w:ascii="Consolas" w:hAnsi="Consolas" w:cs="Consolas"/>
+                <w:sz w:val="19"/>
+                <w:szCs w:val="19"/>
+              </w:rPr>
+              <w:t xml:space="preserve"> </w:t>
+            </w:r>
+            <w:r>
+              <w:rPr>
+                <w:rFonts w:ascii="Consolas" w:hAnsi="Consolas" w:cs="Consolas"/>
+                <w:color w:val="008080"/>
+                <w:sz w:val="19"/>
+                <w:szCs w:val="19"/>
+              </w:rPr>
+              <w:t>[EC]</w:t>
+            </w:r>
+            <w:r>
+              <w:rPr>
+                <w:rFonts w:ascii="Consolas" w:hAnsi="Consolas" w:cs="Consolas"/>
+                <w:color w:val="808080"/>
+                <w:sz w:val="19"/>
+                <w:szCs w:val="19"/>
+              </w:rPr>
+              <w:t>.</w:t>
+            </w:r>
+            <w:r>
+              <w:rPr>
+                <w:rFonts w:ascii="Consolas" w:hAnsi="Consolas" w:cs="Consolas"/>
+                <w:color w:val="008080"/>
+                <w:sz w:val="19"/>
+                <w:szCs w:val="19"/>
+              </w:rPr>
+              <w:t>[</w:t>
+            </w:r>
+            <w:proofErr w:type="spellStart"/>
+            <w:r>
+              <w:rPr>
+                <w:rFonts w:ascii="Consolas" w:hAnsi="Consolas" w:cs="Consolas"/>
+                <w:color w:val="008080"/>
+                <w:sz w:val="19"/>
+                <w:szCs w:val="19"/>
+              </w:rPr>
+              <w:t>AT_User_Role_Link</w:t>
+            </w:r>
+            <w:proofErr w:type="spellEnd"/>
+            <w:r>
+              <w:rPr>
+                <w:rFonts w:ascii="Consolas" w:hAnsi="Consolas" w:cs="Consolas"/>
+                <w:color w:val="008080"/>
+                <w:sz w:val="19"/>
+                <w:szCs w:val="19"/>
+              </w:rPr>
+              <w:t>]</w:t>
+            </w:r>
+          </w:p>
+          <w:p>
+            <w:pPr>
+              <w:overflowPunct/>
+              <w:textAlignment w:val="auto"/>
+              <w:rPr>
+                <w:rFonts w:ascii="Consolas" w:hAnsi="Consolas" w:cs="Consolas"/>
+                <w:sz w:val="19"/>
+                <w:szCs w:val="19"/>
+              </w:rPr>
+            </w:pPr>
+            <w:r>
+              <w:rPr>
+                <w:rFonts w:ascii="Consolas" w:hAnsi="Consolas" w:cs="Consolas"/>
+                <w:color w:val="0000FF"/>
+                <w:sz w:val="19"/>
+                <w:szCs w:val="19"/>
+              </w:rPr>
+              <w:t>WHERE</w:t>
+            </w:r>
+            <w:r>
+              <w:rPr>
+                <w:rFonts w:ascii="Consolas" w:hAnsi="Consolas" w:cs="Consolas"/>
+                <w:sz w:val="19"/>
+                <w:szCs w:val="19"/>
+              </w:rPr>
+              <w:t xml:space="preserve"> </w:t>
+            </w:r>
+            <w:r>
+              <w:rPr>
+                <w:rFonts w:ascii="Consolas" w:hAnsi="Consolas" w:cs="Consolas"/>
+                <w:color w:val="008080"/>
+                <w:sz w:val="19"/>
+                <w:szCs w:val="19"/>
+              </w:rPr>
+              <w:t>[</w:t>
+            </w:r>
+            <w:proofErr w:type="spellStart"/>
+            <w:r>
+              <w:rPr>
+                <w:rFonts w:ascii="Consolas" w:hAnsi="Consolas" w:cs="Consolas"/>
+                <w:color w:val="008080"/>
+                <w:sz w:val="19"/>
+                <w:szCs w:val="19"/>
+              </w:rPr>
+              <w:t>UserId</w:t>
+            </w:r>
+            <w:proofErr w:type="spellEnd"/>
+            <w:r>
+              <w:rPr>
+                <w:rFonts w:ascii="Consolas" w:hAnsi="Consolas" w:cs="Consolas"/>
+                <w:color w:val="008080"/>
+                <w:sz w:val="19"/>
+                <w:szCs w:val="19"/>
+              </w:rPr>
+              <w:t>]</w:t>
+            </w:r>
+            <w:r>
+              <w:rPr>
+                <w:rFonts w:ascii="Consolas" w:hAnsi="Consolas" w:cs="Consolas"/>
+                <w:color w:val="808080"/>
+                <w:sz w:val="19"/>
+                <w:szCs w:val="19"/>
+              </w:rPr>
+              <w:t>in</w:t>
+            </w:r>
+            <w:r>
+              <w:rPr>
+                <w:rFonts w:ascii="Consolas" w:hAnsi="Consolas" w:cs="Consolas"/>
+                <w:sz w:val="19"/>
+                <w:szCs w:val="19"/>
+              </w:rPr>
+              <w:t xml:space="preserve"> </w:t>
+            </w:r>
+          </w:p>
+          <w:p>
+            <w:pPr>
+              <w:overflowPunct/>
+              <w:textAlignment w:val="auto"/>
+              <w:rPr>
+                <w:rFonts w:ascii="Consolas" w:hAnsi="Consolas" w:cs="Consolas"/>
+                <w:sz w:val="19"/>
+                <w:szCs w:val="19"/>
+              </w:rPr>
+            </w:pPr>
+            <w:r>
+              <w:rPr>
+                <w:rFonts w:ascii="Consolas" w:hAnsi="Consolas" w:cs="Consolas"/>
+                <w:color w:val="808080"/>
+                <w:sz w:val="19"/>
+                <w:szCs w:val="19"/>
+              </w:rPr>
+              <w:t>(</w:t>
+            </w:r>
+          </w:p>
+          <w:p>
+            <w:pPr>
+              <w:overflowPunct/>
+              <w:textAlignment w:val="auto"/>
+              <w:rPr>
+                <w:rFonts w:ascii="Consolas" w:hAnsi="Consolas" w:cs="Consolas"/>
+                <w:sz w:val="19"/>
+                <w:szCs w:val="19"/>
+              </w:rPr>
+            </w:pPr>
+            <w:r>
+              <w:rPr>
+                <w:rFonts w:ascii="Consolas" w:hAnsi="Consolas" w:cs="Consolas"/>
+                <w:sz w:val="19"/>
+                <w:szCs w:val="19"/>
+              </w:rPr>
+              <w:t xml:space="preserve"> </w:t>
+            </w:r>
+            <w:r>
+              <w:rPr>
+                <w:rFonts w:ascii="Consolas" w:hAnsi="Consolas" w:cs="Consolas"/>
+                <w:color w:val="FF0000"/>
+                <w:sz w:val="19"/>
+                <w:szCs w:val="19"/>
+              </w:rPr>
+              <w:t>'333386'</w:t>
+            </w:r>
+            <w:r>
+              <w:rPr>
+                <w:rFonts w:ascii="Consolas" w:hAnsi="Consolas" w:cs="Consolas"/>
+                <w:color w:val="808080"/>
+                <w:sz w:val="19"/>
+                <w:szCs w:val="19"/>
+              </w:rPr>
+              <w:t>,</w:t>
+            </w:r>
+          </w:p>
+          <w:p>
+            <w:pPr>
+              <w:overflowPunct/>
+              <w:textAlignment w:val="auto"/>
+              <w:rPr>
+                <w:rFonts w:ascii="Consolas" w:hAnsi="Consolas" w:cs="Consolas"/>
+                <w:sz w:val="19"/>
+                <w:szCs w:val="19"/>
+              </w:rPr>
+            </w:pPr>
+            <w:r>
+              <w:rPr>
+                <w:rFonts w:ascii="Consolas" w:hAnsi="Consolas" w:cs="Consolas"/>
+                <w:sz w:val="19"/>
+                <w:szCs w:val="19"/>
+              </w:rPr>
+              <w:t xml:space="preserve"> </w:t>
+            </w:r>
+            <w:r>
+              <w:rPr>
+                <w:rFonts w:ascii="Consolas" w:hAnsi="Consolas" w:cs="Consolas"/>
+                <w:color w:val="FF0000"/>
+                <w:sz w:val="19"/>
+                <w:szCs w:val="19"/>
+              </w:rPr>
+              <w:t>'397938'</w:t>
+            </w:r>
+          </w:p>
+          <w:p>
+            <w:pPr>
+              <w:overflowPunct/>
+              <w:textAlignment w:val="auto"/>
+              <w:rPr>
+                <w:rFonts w:ascii="Consolas" w:hAnsi="Consolas" w:cs="Consolas"/>
+                <w:sz w:val="19"/>
+                <w:szCs w:val="19"/>
+              </w:rPr>
+            </w:pPr>
+            <w:r>
+              <w:rPr>
+                <w:rFonts w:ascii="Consolas" w:hAnsi="Consolas" w:cs="Consolas"/>
+                <w:sz w:val="19"/>
+                <w:szCs w:val="19"/>
+              </w:rPr>
+              <w:t xml:space="preserve"> </w:t>
+            </w:r>
+            <w:r>
+              <w:rPr>
+                <w:rFonts w:ascii="Consolas" w:hAnsi="Consolas" w:cs="Consolas"/>
+                <w:color w:val="808080"/>
+                <w:sz w:val="19"/>
+                <w:szCs w:val="19"/>
+              </w:rPr>
+              <w:t>)</w:t>
+            </w:r>
+          </w:p>
+          <w:p>
+            <w:pPr>
+              <w:overflowPunct/>
+              <w:textAlignment w:val="auto"/>
+              <w:rPr>
+                <w:rFonts w:ascii="Consolas" w:hAnsi="Consolas" w:cs="Consolas"/>
+                <w:color w:val="0000FF"/>
+                <w:sz w:val="19"/>
+                <w:szCs w:val="19"/>
+              </w:rPr>
+            </w:pPr>
+            <w:r>
+              <w:rPr>
+                <w:rFonts w:ascii="Consolas" w:hAnsi="Consolas" w:cs="Consolas"/>
+                <w:color w:val="0000FF"/>
+                <w:sz w:val="19"/>
+                <w:szCs w:val="19"/>
+              </w:rPr>
+              <w:t>GO</w:t>
+            </w:r>
+          </w:p>
+          <w:p/>
+        </w:tc>
+        <w:tc>
+          <w:tcPr>
+            <w:tcW w:w="4500" w:type="dxa"/>
+          </w:tcPr>
+          <w:p>
+            <w:r>
+              <w:t xml:space="preserve">2 rows with the </w:t>
+            </w:r>
+            <w:proofErr w:type="spellStart"/>
+            <w:r>
+              <w:t>rolei</w:t>
+            </w:r>
+            <w:r>
+              <w:t>ds</w:t>
+            </w:r>
+            <w:proofErr w:type="spellEnd"/>
+            <w:r>
+              <w:t xml:space="preserve"> for coaching </w:t>
+            </w:r>
+            <w:r>
+              <w:t xml:space="preserve">admin and warning admin  101, 103,106 and 107 </w:t>
+            </w:r>
+            <w:r>
+              <w:t>returned for each user</w:t>
+            </w:r>
+          </w:p>
+        </w:tc>
+        <w:tc>
+          <w:tcPr>
+            <w:tcW w:w="1260" w:type="dxa"/>
+          </w:tcPr>
+          <w:p>
+            <w:r>
+              <w:rPr>
+                <w:rFonts w:asciiTheme="minorHAnsi" w:hAnsiTheme="minorHAnsi"/>
+                <w:bCs/>
+              </w:rPr>
+              <w:t>P</w:t>
+            </w:r>
+          </w:p>
+        </w:tc>
+        <w:tc>
+          <w:tcPr>
+            <w:tcW w:w="2880" w:type="dxa"/>
+          </w:tcPr>
+          <w:p>
+            <w:pPr>
+              <w:rPr>
+                <w:rFonts w:asciiTheme="minorHAnsi" w:hAnsiTheme="minorHAnsi"/>
+                <w:bCs/>
+              </w:rPr>
+            </w:pPr>
+            <w:r>
+              <w:rPr>
+                <w:rFonts w:asciiTheme="minorHAnsi" w:hAnsiTheme="minorHAnsi"/>
+                <w:bCs/>
+              </w:rPr>
+              <w:t>333386</w:t>
+            </w:r>
+            <w:r>
+              <w:rPr>
+                <w:rFonts w:asciiTheme="minorHAnsi" w:hAnsiTheme="minorHAnsi"/>
+                <w:bCs/>
+              </w:rPr>
+              <w:tab/>
+              <w:t>101</w:t>
+            </w:r>
+          </w:p>
+          <w:p>
+            <w:pPr>
+              <w:rPr>
+                <w:rFonts w:asciiTheme="minorHAnsi" w:hAnsiTheme="minorHAnsi"/>
+                <w:bCs/>
+              </w:rPr>
+            </w:pPr>
+            <w:r>
+              <w:rPr>
+                <w:rFonts w:asciiTheme="minorHAnsi" w:hAnsiTheme="minorHAnsi"/>
+                <w:bCs/>
+              </w:rPr>
+              <w:t>333386</w:t>
+            </w:r>
+            <w:r>
+              <w:rPr>
+                <w:rFonts w:asciiTheme="minorHAnsi" w:hAnsiTheme="minorHAnsi"/>
+                <w:bCs/>
+              </w:rPr>
+              <w:tab/>
+              <w:t>103</w:t>
+            </w:r>
+          </w:p>
+          <w:p>
+            <w:pPr>
+              <w:rPr>
+                <w:rFonts w:asciiTheme="minorHAnsi" w:hAnsiTheme="minorHAnsi"/>
+                <w:bCs/>
+              </w:rPr>
+            </w:pPr>
+            <w:r>
+              <w:rPr>
+                <w:rFonts w:asciiTheme="minorHAnsi" w:hAnsiTheme="minorHAnsi"/>
+                <w:bCs/>
+              </w:rPr>
+              <w:t>333386</w:t>
+            </w:r>
+            <w:r>
+              <w:rPr>
+                <w:rFonts w:asciiTheme="minorHAnsi" w:hAnsiTheme="minorHAnsi"/>
+                <w:bCs/>
+              </w:rPr>
+              <w:tab/>
+              <w:t>106</w:t>
+            </w:r>
+          </w:p>
+          <w:p>
+            <w:pPr>
+              <w:rPr>
+                <w:rFonts w:asciiTheme="minorHAnsi" w:hAnsiTheme="minorHAnsi"/>
+                <w:bCs/>
+              </w:rPr>
+            </w:pPr>
+            <w:r>
+              <w:rPr>
+                <w:rFonts w:asciiTheme="minorHAnsi" w:hAnsiTheme="minorHAnsi"/>
+                <w:bCs/>
+              </w:rPr>
+              <w:t>333386</w:t>
+            </w:r>
+            <w:r>
+              <w:rPr>
+                <w:rFonts w:asciiTheme="minorHAnsi" w:hAnsiTheme="minorHAnsi"/>
+                <w:bCs/>
+              </w:rPr>
+              <w:tab/>
+              <w:t>107</w:t>
+            </w:r>
+          </w:p>
+          <w:p>
+            <w:pPr>
+              <w:rPr>
+                <w:rFonts w:asciiTheme="minorHAnsi" w:hAnsiTheme="minorHAnsi"/>
+                <w:bCs/>
+              </w:rPr>
+            </w:pPr>
+            <w:r>
+              <w:rPr>
+                <w:rFonts w:asciiTheme="minorHAnsi" w:hAnsiTheme="minorHAnsi"/>
+                <w:bCs/>
+              </w:rPr>
+              <w:t>397938</w:t>
+            </w:r>
+            <w:r>
+              <w:rPr>
+                <w:rFonts w:asciiTheme="minorHAnsi" w:hAnsiTheme="minorHAnsi"/>
+                <w:bCs/>
+              </w:rPr>
+              <w:tab/>
+              <w:t>101</w:t>
+            </w:r>
+          </w:p>
+          <w:p>
+            <w:pPr>
+              <w:rPr>
+                <w:rFonts w:asciiTheme="minorHAnsi" w:hAnsiTheme="minorHAnsi"/>
+                <w:bCs/>
+              </w:rPr>
+            </w:pPr>
+            <w:r>
+              <w:rPr>
+                <w:rFonts w:asciiTheme="minorHAnsi" w:hAnsiTheme="minorHAnsi"/>
+                <w:bCs/>
+              </w:rPr>
+              <w:t>397938</w:t>
+            </w:r>
+            <w:r>
+              <w:rPr>
+                <w:rFonts w:asciiTheme="minorHAnsi" w:hAnsiTheme="minorHAnsi"/>
+                <w:bCs/>
+              </w:rPr>
+              <w:tab/>
+              <w:t>103</w:t>
+            </w:r>
+          </w:p>
+          <w:p>
+            <w:pPr>
+              <w:rPr>
+                <w:rFonts w:asciiTheme="minorHAnsi" w:hAnsiTheme="minorHAnsi"/>
+                <w:bCs/>
+              </w:rPr>
+            </w:pPr>
+            <w:r>
+              <w:rPr>
+                <w:rFonts w:asciiTheme="minorHAnsi" w:hAnsiTheme="minorHAnsi"/>
+                <w:bCs/>
+              </w:rPr>
+              <w:t>397938</w:t>
+            </w:r>
+            <w:r>
+              <w:rPr>
+                <w:rFonts w:asciiTheme="minorHAnsi" w:hAnsiTheme="minorHAnsi"/>
+                <w:bCs/>
+              </w:rPr>
+              <w:tab/>
+              <w:t>106</w:t>
+            </w:r>
+          </w:p>
+          <w:p>
+            <w:pPr>
+              <w:rPr>
+                <w:rFonts w:asciiTheme="minorHAnsi" w:hAnsiTheme="minorHAnsi"/>
+                <w:bCs/>
+              </w:rPr>
+            </w:pPr>
+            <w:r>
+              <w:rPr>
+                <w:rFonts w:asciiTheme="minorHAnsi" w:hAnsiTheme="minorHAnsi"/>
+                <w:bCs/>
+              </w:rPr>
+              <w:t>397938</w:t>
+            </w:r>
+            <w:r>
+              <w:rPr>
+                <w:rFonts w:asciiTheme="minorHAnsi" w:hAnsiTheme="minorHAnsi"/>
+                <w:bCs/>
+              </w:rPr>
+              <w:tab/>
+              <w:t>107</w:t>
+            </w:r>
+          </w:p>
+        </w:tc>
+      </w:tr>
+      <w:tr>
+        <w:trPr>
+          <w:cantSplit/>
+        </w:trPr>
+        <w:tc>
+          <w:tcPr>
+            <w:tcW w:w="900" w:type="dxa"/>
+          </w:tcPr>
+          <w:p>
+            <w:r>
+              <w:rPr>
+                <w:rFonts w:asciiTheme="minorHAnsi" w:hAnsiTheme="minorHAnsi"/>
+                <w:bCs/>
+              </w:rPr>
+              <w:t>8.</w:t>
+            </w:r>
+            <w:r>
+              <w:rPr>
+                <w:rFonts w:asciiTheme="minorHAnsi" w:hAnsiTheme="minorHAnsi"/>
+                <w:bCs/>
+              </w:rPr>
+              <w:t>3</w:t>
+            </w:r>
+          </w:p>
+        </w:tc>
+        <w:tc>
+          <w:tcPr>
+            <w:tcW w:w="3960" w:type="dxa"/>
+          </w:tcPr>
+          <w:p>
+            <w:pPr>
+              <w:overflowPunct/>
+              <w:textAlignment w:val="auto"/>
+              <w:rPr>
+                <w:rFonts w:ascii="Consolas" w:hAnsi="Consolas" w:cs="Consolas"/>
+                <w:sz w:val="19"/>
+                <w:szCs w:val="19"/>
+              </w:rPr>
+            </w:pPr>
+            <w:r>
+              <w:rPr>
+                <w:rFonts w:ascii="Consolas" w:hAnsi="Consolas" w:cs="Consolas"/>
+                <w:color w:val="0000FF"/>
+                <w:sz w:val="19"/>
+                <w:szCs w:val="19"/>
+              </w:rPr>
+              <w:t>SELECT</w:t>
+            </w:r>
+            <w:r>
+              <w:rPr>
+                <w:rFonts w:ascii="Consolas" w:hAnsi="Consolas" w:cs="Consolas"/>
+                <w:sz w:val="19"/>
+                <w:szCs w:val="19"/>
+              </w:rPr>
+              <w:t xml:space="preserve"> </w:t>
+            </w:r>
+            <w:r>
+              <w:rPr>
+                <w:rFonts w:ascii="Consolas" w:hAnsi="Consolas" w:cs="Consolas"/>
+                <w:color w:val="808080"/>
+                <w:sz w:val="19"/>
+                <w:szCs w:val="19"/>
+              </w:rPr>
+              <w:t>*</w:t>
+            </w:r>
+            <w:r>
+              <w:rPr>
+                <w:rFonts w:ascii="Consolas" w:hAnsi="Consolas" w:cs="Consolas"/>
+                <w:sz w:val="19"/>
+                <w:szCs w:val="19"/>
+              </w:rPr>
+              <w:t xml:space="preserve"> </w:t>
+            </w:r>
+            <w:r>
+              <w:rPr>
+                <w:rFonts w:ascii="Consolas" w:hAnsi="Consolas" w:cs="Consolas"/>
+                <w:color w:val="0000FF"/>
+                <w:sz w:val="19"/>
+                <w:szCs w:val="19"/>
+              </w:rPr>
+              <w:t>FROM</w:t>
+            </w:r>
+            <w:r>
+              <w:rPr>
+                <w:rFonts w:ascii="Consolas" w:hAnsi="Consolas" w:cs="Consolas"/>
+                <w:sz w:val="19"/>
+                <w:szCs w:val="19"/>
+              </w:rPr>
+              <w:t xml:space="preserve"> </w:t>
+            </w:r>
+            <w:r>
+              <w:rPr>
+                <w:rFonts w:ascii="Consolas" w:hAnsi="Consolas" w:cs="Consolas"/>
+                <w:color w:val="008080"/>
+                <w:sz w:val="19"/>
+                <w:szCs w:val="19"/>
+              </w:rPr>
+              <w:t>[EC]</w:t>
+            </w:r>
+            <w:r>
+              <w:rPr>
+                <w:rFonts w:ascii="Consolas" w:hAnsi="Consolas" w:cs="Consolas"/>
+                <w:color w:val="808080"/>
+                <w:sz w:val="19"/>
+                <w:szCs w:val="19"/>
+              </w:rPr>
+              <w:t>.</w:t>
+            </w:r>
+            <w:r>
+              <w:rPr>
+                <w:rFonts w:ascii="Consolas" w:hAnsi="Consolas" w:cs="Consolas"/>
+                <w:color w:val="008080"/>
+                <w:sz w:val="19"/>
+                <w:szCs w:val="19"/>
+              </w:rPr>
+              <w:t>[</w:t>
+            </w:r>
+            <w:proofErr w:type="spellStart"/>
+            <w:r>
+              <w:rPr>
+                <w:rFonts w:ascii="Consolas" w:hAnsi="Consolas" w:cs="Consolas"/>
+                <w:color w:val="008080"/>
+                <w:sz w:val="19"/>
+                <w:szCs w:val="19"/>
+              </w:rPr>
+              <w:t>AT_Role_Access</w:t>
+            </w:r>
+            <w:proofErr w:type="spellEnd"/>
+            <w:r>
+              <w:rPr>
+                <w:rFonts w:ascii="Consolas" w:hAnsi="Consolas" w:cs="Consolas"/>
+                <w:color w:val="008080"/>
+                <w:sz w:val="19"/>
+                <w:szCs w:val="19"/>
+              </w:rPr>
+              <w:t>]</w:t>
+            </w:r>
+          </w:p>
+          <w:p>
+            <w:pPr>
+              <w:overflowPunct/>
+              <w:textAlignment w:val="auto"/>
+              <w:rPr>
+                <w:rFonts w:ascii="Consolas" w:hAnsi="Consolas" w:cs="Consolas"/>
+                <w:color w:val="FF0000"/>
+                <w:sz w:val="19"/>
+                <w:szCs w:val="19"/>
+              </w:rPr>
+            </w:pPr>
+            <w:r>
+              <w:rPr>
+                <w:rFonts w:ascii="Consolas" w:hAnsi="Consolas" w:cs="Consolas"/>
+                <w:color w:val="0000FF"/>
+                <w:sz w:val="19"/>
+                <w:szCs w:val="19"/>
+              </w:rPr>
+              <w:t>WHERE</w:t>
+            </w:r>
+            <w:r>
+              <w:rPr>
+                <w:rFonts w:ascii="Consolas" w:hAnsi="Consolas" w:cs="Consolas"/>
+                <w:sz w:val="19"/>
+                <w:szCs w:val="19"/>
+              </w:rPr>
+              <w:t xml:space="preserve"> </w:t>
+            </w:r>
+            <w:proofErr w:type="spellStart"/>
+            <w:r>
+              <w:rPr>
+                <w:rFonts w:ascii="Consolas" w:hAnsi="Consolas" w:cs="Consolas"/>
+                <w:color w:val="008080"/>
+                <w:sz w:val="19"/>
+                <w:szCs w:val="19"/>
+              </w:rPr>
+              <w:t>JobCode</w:t>
+            </w:r>
+            <w:proofErr w:type="spellEnd"/>
+            <w:r>
+              <w:rPr>
+                <w:rFonts w:ascii="Consolas" w:hAnsi="Consolas" w:cs="Consolas"/>
+                <w:sz w:val="19"/>
+                <w:szCs w:val="19"/>
+              </w:rPr>
+              <w:t xml:space="preserve"> </w:t>
+            </w:r>
+            <w:r>
+              <w:rPr>
+                <w:rFonts w:ascii="Consolas" w:hAnsi="Consolas" w:cs="Consolas"/>
+                <w:color w:val="808080"/>
+                <w:sz w:val="19"/>
+                <w:szCs w:val="19"/>
+              </w:rPr>
+              <w:t>=</w:t>
+            </w:r>
+            <w:r>
+              <w:rPr>
+                <w:rFonts w:ascii="Consolas" w:hAnsi="Consolas" w:cs="Consolas"/>
+                <w:sz w:val="19"/>
+                <w:szCs w:val="19"/>
+              </w:rPr>
+              <w:t xml:space="preserve"> </w:t>
+            </w:r>
+            <w:r>
+              <w:rPr>
+                <w:rFonts w:ascii="Consolas" w:hAnsi="Consolas" w:cs="Consolas"/>
+                <w:color w:val="FF0000"/>
+                <w:sz w:val="19"/>
+                <w:szCs w:val="19"/>
+              </w:rPr>
+              <w:t>'WPPM11'</w:t>
+            </w:r>
+          </w:p>
+          <w:p/>
+        </w:tc>
+        <w:tc>
+          <w:tcPr>
+            <w:tcW w:w="4500" w:type="dxa"/>
+          </w:tcPr>
+          <w:p>
+            <w:r>
+              <w:t>4</w:t>
+            </w:r>
+            <w:r>
+              <w:t xml:space="preserve"> rows returned for the job code W</w:t>
+            </w:r>
+            <w:r>
+              <w:t>PPM11</w:t>
+            </w:r>
+            <w:r>
+              <w:t xml:space="preserve"> for each of the roles 101, 103,106 and 107</w:t>
+            </w:r>
+          </w:p>
+        </w:tc>
+        <w:tc>
+          <w:tcPr>
+            <w:tcW w:w="1260" w:type="dxa"/>
+          </w:tcPr>
+          <w:p>
+            <w:r>
+              <w:rPr>
+                <w:rFonts w:asciiTheme="minorHAnsi" w:hAnsiTheme="minorHAnsi"/>
+                <w:bCs/>
+              </w:rPr>
+              <w:t>P</w:t>
+            </w:r>
+          </w:p>
+        </w:tc>
+        <w:tc>
+          <w:tcPr>
+            <w:tcW w:w="2880" w:type="dxa"/>
+          </w:tcPr>
+          <w:p>
+            <w:pPr>
+              <w:rPr>
+                <w:rFonts w:asciiTheme="minorHAnsi" w:hAnsiTheme="minorHAnsi"/>
+                <w:bCs/>
+              </w:rPr>
+            </w:pPr>
+          </w:p>
+        </w:tc>
+      </w:tr>
+      <w:tr>
+        <w:trPr>
+          <w:cantSplit/>
+        </w:trPr>
+        <w:tc>
+          <w:tcPr>
+            <w:tcW w:w="900" w:type="dxa"/>
+          </w:tcPr>
+          <w:p>
+            <w:r>
+              <w:rPr>
+                <w:rFonts w:asciiTheme="minorHAnsi" w:hAnsiTheme="minorHAnsi"/>
+                <w:bCs/>
+              </w:rPr>
+              <w:lastRenderedPageBreak/>
+              <w:t>8.</w:t>
+            </w:r>
+            <w:r>
+              <w:rPr>
+                <w:rFonts w:asciiTheme="minorHAnsi" w:hAnsiTheme="minorHAnsi"/>
+                <w:bCs/>
+              </w:rPr>
+              <w:t>4</w:t>
+            </w:r>
+          </w:p>
+        </w:tc>
+        <w:tc>
+          <w:tcPr>
+            <w:tcW w:w="3960" w:type="dxa"/>
+          </w:tcPr>
+          <w:p>
+            <w:r>
+              <w:t>Check entitlements for users</w:t>
+            </w:r>
+          </w:p>
+          <w:p>
+            <w:pPr>
+              <w:overflowPunct/>
+              <w:textAlignment w:val="auto"/>
+              <w:rPr>
+                <w:rFonts w:ascii="Courier New" w:hAnsi="Courier New" w:cs="Courier New"/>
+                <w:noProof/>
+                <w:color w:val="0000FF"/>
+              </w:rPr>
+            </w:pPr>
+          </w:p>
+          <w:p>
+            <w:pPr>
+              <w:overflowPunct/>
+              <w:textAlignment w:val="auto"/>
+              <w:rPr>
+                <w:rFonts w:ascii="Courier New" w:hAnsi="Courier New" w:cs="Courier New"/>
+                <w:noProof/>
+                <w:color w:val="0000FF"/>
+              </w:rPr>
+            </w:pPr>
+          </w:p>
+          <w:p>
+            <w:pPr>
+              <w:overflowPunct/>
+              <w:textAlignment w:val="auto"/>
+              <w:rPr>
+                <w:rFonts w:ascii="Consolas" w:hAnsi="Consolas" w:cs="Consolas"/>
+                <w:sz w:val="19"/>
+                <w:szCs w:val="19"/>
+              </w:rPr>
+            </w:pPr>
+            <w:r>
+              <w:rPr>
+                <w:rFonts w:ascii="Consolas" w:hAnsi="Consolas" w:cs="Consolas"/>
+                <w:color w:val="0000FF"/>
+                <w:sz w:val="19"/>
+                <w:szCs w:val="19"/>
+              </w:rPr>
+              <w:t>DECLARE</w:t>
+            </w:r>
+            <w:r>
+              <w:rPr>
+                <w:rFonts w:ascii="Consolas" w:hAnsi="Consolas" w:cs="Consolas"/>
+                <w:sz w:val="19"/>
+                <w:szCs w:val="19"/>
+              </w:rPr>
+              <w:tab/>
+            </w:r>
+            <w:r>
+              <w:rPr>
+                <w:rFonts w:ascii="Consolas" w:hAnsi="Consolas" w:cs="Consolas"/>
+                <w:color w:val="008080"/>
+                <w:sz w:val="19"/>
+                <w:szCs w:val="19"/>
+              </w:rPr>
+              <w:t>@</w:t>
+            </w:r>
+            <w:proofErr w:type="spellStart"/>
+            <w:r>
+              <w:rPr>
+                <w:rFonts w:ascii="Consolas" w:hAnsi="Consolas" w:cs="Consolas"/>
+                <w:color w:val="008080"/>
+                <w:sz w:val="19"/>
+                <w:szCs w:val="19"/>
+              </w:rPr>
+              <w:t>return_value</w:t>
+            </w:r>
+            <w:proofErr w:type="spellEnd"/>
+            <w:r>
+              <w:rPr>
+                <w:rFonts w:ascii="Consolas" w:hAnsi="Consolas" w:cs="Consolas"/>
+                <w:sz w:val="19"/>
+                <w:szCs w:val="19"/>
+              </w:rPr>
+              <w:t xml:space="preserve"> </w:t>
+            </w:r>
+            <w:proofErr w:type="spellStart"/>
+            <w:r>
+              <w:rPr>
+                <w:rFonts w:ascii="Consolas" w:hAnsi="Consolas" w:cs="Consolas"/>
+                <w:color w:val="0000FF"/>
+                <w:sz w:val="19"/>
+                <w:szCs w:val="19"/>
+              </w:rPr>
+              <w:t>int</w:t>
+            </w:r>
+            <w:proofErr w:type="spellEnd"/>
+          </w:p>
+          <w:p>
+            <w:pPr>
+              <w:overflowPunct/>
+              <w:textAlignment w:val="auto"/>
+              <w:rPr>
+                <w:rFonts w:ascii="Consolas" w:hAnsi="Consolas" w:cs="Consolas"/>
+                <w:sz w:val="19"/>
+                <w:szCs w:val="19"/>
+              </w:rPr>
+            </w:pPr>
+          </w:p>
+          <w:p>
+            <w:pPr>
+              <w:overflowPunct/>
+              <w:textAlignment w:val="auto"/>
+              <w:rPr>
+                <w:rFonts w:ascii="Consolas" w:hAnsi="Consolas" w:cs="Consolas"/>
+                <w:sz w:val="19"/>
+                <w:szCs w:val="19"/>
+              </w:rPr>
+            </w:pPr>
+            <w:r>
+              <w:rPr>
+                <w:rFonts w:ascii="Consolas" w:hAnsi="Consolas" w:cs="Consolas"/>
+                <w:color w:val="0000FF"/>
+                <w:sz w:val="19"/>
+                <w:szCs w:val="19"/>
+              </w:rPr>
+              <w:t>EXEC</w:t>
+            </w:r>
+            <w:r>
+              <w:rPr>
+                <w:rFonts w:ascii="Consolas" w:hAnsi="Consolas" w:cs="Consolas"/>
+                <w:sz w:val="19"/>
+                <w:szCs w:val="19"/>
+              </w:rPr>
+              <w:tab/>
+            </w:r>
+            <w:r>
+              <w:rPr>
+                <w:rFonts w:ascii="Consolas" w:hAnsi="Consolas" w:cs="Consolas"/>
+                <w:color w:val="008080"/>
+                <w:sz w:val="19"/>
+                <w:szCs w:val="19"/>
+              </w:rPr>
+              <w:t>@</w:t>
+            </w:r>
+            <w:proofErr w:type="spellStart"/>
+            <w:r>
+              <w:rPr>
+                <w:rFonts w:ascii="Consolas" w:hAnsi="Consolas" w:cs="Consolas"/>
+                <w:color w:val="008080"/>
+                <w:sz w:val="19"/>
+                <w:szCs w:val="19"/>
+              </w:rPr>
+              <w:t>return_value</w:t>
+            </w:r>
+            <w:proofErr w:type="spellEnd"/>
+            <w:r>
+              <w:rPr>
+                <w:rFonts w:ascii="Consolas" w:hAnsi="Consolas" w:cs="Consolas"/>
+                <w:sz w:val="19"/>
+                <w:szCs w:val="19"/>
+              </w:rPr>
+              <w:t xml:space="preserve"> </w:t>
+            </w:r>
+            <w:r>
+              <w:rPr>
+                <w:rFonts w:ascii="Consolas" w:hAnsi="Consolas" w:cs="Consolas"/>
+                <w:color w:val="808080"/>
+                <w:sz w:val="19"/>
+                <w:szCs w:val="19"/>
+              </w:rPr>
+              <w:t>=</w:t>
+            </w:r>
+            <w:r>
+              <w:rPr>
+                <w:rFonts w:ascii="Consolas" w:hAnsi="Consolas" w:cs="Consolas"/>
+                <w:sz w:val="19"/>
+                <w:szCs w:val="19"/>
+              </w:rPr>
+              <w:t xml:space="preserve"> </w:t>
+            </w:r>
+            <w:r>
+              <w:rPr>
+                <w:rFonts w:ascii="Consolas" w:hAnsi="Consolas" w:cs="Consolas"/>
+                <w:color w:val="008080"/>
+                <w:sz w:val="19"/>
+                <w:szCs w:val="19"/>
+              </w:rPr>
+              <w:t>[EC]</w:t>
+            </w:r>
+            <w:r>
+              <w:rPr>
+                <w:rFonts w:ascii="Consolas" w:hAnsi="Consolas" w:cs="Consolas"/>
+                <w:color w:val="808080"/>
+                <w:sz w:val="19"/>
+                <w:szCs w:val="19"/>
+              </w:rPr>
+              <w:t>.</w:t>
+            </w:r>
+            <w:r>
+              <w:rPr>
+                <w:rFonts w:ascii="Consolas" w:hAnsi="Consolas" w:cs="Consolas"/>
+                <w:color w:val="008080"/>
+                <w:sz w:val="19"/>
+                <w:szCs w:val="19"/>
+              </w:rPr>
+              <w:t>[</w:t>
+            </w:r>
+            <w:proofErr w:type="spellStart"/>
+            <w:r>
+              <w:rPr>
+                <w:rFonts w:ascii="Consolas" w:hAnsi="Consolas" w:cs="Consolas"/>
+                <w:color w:val="008080"/>
+                <w:sz w:val="19"/>
+                <w:szCs w:val="19"/>
+              </w:rPr>
+              <w:t>sp_AT_Check_Entitlements</w:t>
+            </w:r>
+            <w:proofErr w:type="spellEnd"/>
+            <w:r>
+              <w:rPr>
+                <w:rFonts w:ascii="Consolas" w:hAnsi="Consolas" w:cs="Consolas"/>
+                <w:color w:val="008080"/>
+                <w:sz w:val="19"/>
+                <w:szCs w:val="19"/>
+              </w:rPr>
+              <w:t>]</w:t>
+            </w:r>
+          </w:p>
+          <w:p>
+            <w:pPr>
+              <w:overflowPunct/>
+              <w:textAlignment w:val="auto"/>
+              <w:rPr>
+                <w:rFonts w:ascii="Consolas" w:hAnsi="Consolas" w:cs="Consolas"/>
+                <w:sz w:val="19"/>
+                <w:szCs w:val="19"/>
+              </w:rPr>
+            </w:pPr>
+            <w:r>
+              <w:rPr>
+                <w:rFonts w:ascii="Consolas" w:hAnsi="Consolas" w:cs="Consolas"/>
+                <w:color w:val="0000FF"/>
+                <w:sz w:val="19"/>
+                <w:szCs w:val="19"/>
+              </w:rPr>
+              <w:tab/>
+            </w:r>
+            <w:r>
+              <w:rPr>
+                <w:rFonts w:ascii="Consolas" w:hAnsi="Consolas" w:cs="Consolas"/>
+                <w:color w:val="0000FF"/>
+                <w:sz w:val="19"/>
+                <w:szCs w:val="19"/>
+              </w:rPr>
+              <w:tab/>
+            </w:r>
+            <w:r>
+              <w:rPr>
+                <w:rFonts w:ascii="Consolas" w:hAnsi="Consolas" w:cs="Consolas"/>
+                <w:color w:val="008080"/>
+                <w:sz w:val="19"/>
+                <w:szCs w:val="19"/>
+              </w:rPr>
+              <w:t>@</w:t>
+            </w:r>
+            <w:proofErr w:type="spellStart"/>
+            <w:r>
+              <w:rPr>
+                <w:rFonts w:ascii="Consolas" w:hAnsi="Consolas" w:cs="Consolas"/>
+                <w:color w:val="008080"/>
+                <w:sz w:val="19"/>
+                <w:szCs w:val="19"/>
+              </w:rPr>
+              <w:t>nvcEmpLanIDin</w:t>
+            </w:r>
+            <w:proofErr w:type="spellEnd"/>
+            <w:r>
+              <w:rPr>
+                <w:rFonts w:ascii="Consolas" w:hAnsi="Consolas" w:cs="Consolas"/>
+                <w:sz w:val="19"/>
+                <w:szCs w:val="19"/>
+              </w:rPr>
+              <w:t xml:space="preserve"> </w:t>
+            </w:r>
+            <w:r>
+              <w:rPr>
+                <w:rFonts w:ascii="Consolas" w:hAnsi="Consolas" w:cs="Consolas"/>
+                <w:color w:val="808080"/>
+                <w:sz w:val="19"/>
+                <w:szCs w:val="19"/>
+              </w:rPr>
+              <w:t>=</w:t>
+            </w:r>
+            <w:r>
+              <w:rPr>
+                <w:rFonts w:ascii="Consolas" w:hAnsi="Consolas" w:cs="Consolas"/>
+                <w:sz w:val="19"/>
+                <w:szCs w:val="19"/>
+              </w:rPr>
+              <w:t xml:space="preserve"> </w:t>
+            </w:r>
+            <w:proofErr w:type="spellStart"/>
+            <w:r>
+              <w:rPr>
+                <w:rFonts w:ascii="Consolas" w:hAnsi="Consolas" w:cs="Consolas"/>
+                <w:color w:val="FF0000"/>
+                <w:sz w:val="19"/>
+                <w:szCs w:val="19"/>
+              </w:rPr>
+              <w:t>N'Sara.Stonecipher</w:t>
+            </w:r>
+            <w:proofErr w:type="spellEnd"/>
+            <w:r>
+              <w:rPr>
+                <w:rFonts w:ascii="Consolas" w:hAnsi="Consolas" w:cs="Consolas"/>
+                <w:color w:val="FF0000"/>
+                <w:sz w:val="19"/>
+                <w:szCs w:val="19"/>
+              </w:rPr>
+              <w:t>'</w:t>
+            </w:r>
+          </w:p>
+          <w:p>
+            <w:pPr>
+              <w:overflowPunct/>
+              <w:textAlignment w:val="auto"/>
+              <w:rPr>
+                <w:rFonts w:ascii="Consolas" w:hAnsi="Consolas" w:cs="Consolas"/>
+                <w:sz w:val="19"/>
+                <w:szCs w:val="19"/>
+              </w:rPr>
+            </w:pPr>
+          </w:p>
+          <w:p>
+            <w:pPr>
+              <w:overflowPunct/>
+              <w:textAlignment w:val="auto"/>
+              <w:rPr>
+                <w:rFonts w:ascii="Consolas" w:hAnsi="Consolas" w:cs="Consolas"/>
+                <w:sz w:val="19"/>
+                <w:szCs w:val="19"/>
+              </w:rPr>
+            </w:pPr>
+            <w:r>
+              <w:rPr>
+                <w:rFonts w:ascii="Consolas" w:hAnsi="Consolas" w:cs="Consolas"/>
+                <w:color w:val="0000FF"/>
+                <w:sz w:val="19"/>
+                <w:szCs w:val="19"/>
+              </w:rPr>
+              <w:t>SELECT</w:t>
+            </w:r>
+            <w:r>
+              <w:rPr>
+                <w:rFonts w:ascii="Consolas" w:hAnsi="Consolas" w:cs="Consolas"/>
+                <w:sz w:val="19"/>
+                <w:szCs w:val="19"/>
+              </w:rPr>
+              <w:tab/>
+            </w:r>
+            <w:r>
+              <w:rPr>
+                <w:rFonts w:ascii="Consolas" w:hAnsi="Consolas" w:cs="Consolas"/>
+                <w:color w:val="FF0000"/>
+                <w:sz w:val="19"/>
+                <w:szCs w:val="19"/>
+              </w:rPr>
+              <w:t>'Return Value'</w:t>
+            </w:r>
+            <w:r>
+              <w:rPr>
+                <w:rFonts w:ascii="Consolas" w:hAnsi="Consolas" w:cs="Consolas"/>
+                <w:sz w:val="19"/>
+                <w:szCs w:val="19"/>
+              </w:rPr>
+              <w:t xml:space="preserve"> </w:t>
+            </w:r>
+            <w:r>
+              <w:rPr>
+                <w:rFonts w:ascii="Consolas" w:hAnsi="Consolas" w:cs="Consolas"/>
+                <w:color w:val="808080"/>
+                <w:sz w:val="19"/>
+                <w:szCs w:val="19"/>
+              </w:rPr>
+              <w:t>=</w:t>
+            </w:r>
+            <w:r>
+              <w:rPr>
+                <w:rFonts w:ascii="Consolas" w:hAnsi="Consolas" w:cs="Consolas"/>
+                <w:sz w:val="19"/>
+                <w:szCs w:val="19"/>
+              </w:rPr>
+              <w:t xml:space="preserve"> </w:t>
+            </w:r>
+            <w:r>
+              <w:rPr>
+                <w:rFonts w:ascii="Consolas" w:hAnsi="Consolas" w:cs="Consolas"/>
+                <w:color w:val="008080"/>
+                <w:sz w:val="19"/>
+                <w:szCs w:val="19"/>
+              </w:rPr>
+              <w:t>@</w:t>
+            </w:r>
+            <w:proofErr w:type="spellStart"/>
+            <w:r>
+              <w:rPr>
+                <w:rFonts w:ascii="Consolas" w:hAnsi="Consolas" w:cs="Consolas"/>
+                <w:color w:val="008080"/>
+                <w:sz w:val="19"/>
+                <w:szCs w:val="19"/>
+              </w:rPr>
+              <w:t>return_value</w:t>
+            </w:r>
+            <w:proofErr w:type="spellEnd"/>
+          </w:p>
+          <w:p>
+            <w:pPr>
+              <w:overflowPunct/>
+              <w:textAlignment w:val="auto"/>
+              <w:rPr>
+                <w:rFonts w:ascii="Consolas" w:hAnsi="Consolas" w:cs="Consolas"/>
+                <w:sz w:val="19"/>
+                <w:szCs w:val="19"/>
+              </w:rPr>
+            </w:pPr>
+          </w:p>
+          <w:p>
+            <w:pPr>
+              <w:overflowPunct/>
+              <w:textAlignment w:val="auto"/>
+              <w:rPr>
+                <w:rFonts w:ascii="Consolas" w:hAnsi="Consolas" w:cs="Consolas"/>
+                <w:color w:val="0000FF"/>
+                <w:sz w:val="19"/>
+                <w:szCs w:val="19"/>
+              </w:rPr>
+            </w:pPr>
+            <w:r>
+              <w:rPr>
+                <w:rFonts w:ascii="Consolas" w:hAnsi="Consolas" w:cs="Consolas"/>
+                <w:color w:val="0000FF"/>
+                <w:sz w:val="19"/>
+                <w:szCs w:val="19"/>
+              </w:rPr>
+              <w:t>GO</w:t>
+            </w:r>
+          </w:p>
+          <w:p>
+            <w:r>
+              <w:t xml:space="preserve"> </w:t>
+            </w:r>
+          </w:p>
+          <w:p>
+            <w:r>
+              <w:t>Repeat test for second user</w:t>
+            </w:r>
+          </w:p>
+          <w:p>
+            <w:pPr>
+              <w:overflowPunct/>
+              <w:textAlignment w:val="auto"/>
+              <w:rPr>
+                <w:rFonts w:ascii="Consolas" w:hAnsi="Consolas" w:cs="Consolas"/>
+                <w:color w:val="FF0000"/>
+                <w:sz w:val="19"/>
+                <w:szCs w:val="19"/>
+              </w:rPr>
+            </w:pPr>
+            <w:proofErr w:type="spellStart"/>
+            <w:r>
+              <w:rPr>
+                <w:rFonts w:ascii="Consolas" w:hAnsi="Consolas" w:cs="Consolas"/>
+                <w:color w:val="FF0000"/>
+                <w:sz w:val="19"/>
+                <w:szCs w:val="19"/>
+              </w:rPr>
+              <w:t>shelly.encke</w:t>
+            </w:r>
+            <w:proofErr w:type="spellEnd"/>
+          </w:p>
+          <w:p/>
+        </w:tc>
+        <w:tc>
+          <w:tcPr>
+            <w:tcW w:w="4500" w:type="dxa"/>
+          </w:tcPr>
+          <w:p>
+            <w:r>
+              <w:t>Should return all rows as defined in role entitlement table and user role link table</w:t>
+            </w:r>
+          </w:p>
+          <w:p/>
+          <w:p>
+            <w:proofErr w:type="spellStart"/>
+            <w:r>
+              <w:t>EntitlementId</w:t>
+            </w:r>
+            <w:proofErr w:type="spellEnd"/>
+            <w:r>
+              <w:tab/>
+            </w:r>
+            <w:proofErr w:type="spellStart"/>
+            <w:r>
+              <w:t>EntitlementDescription</w:t>
+            </w:r>
+            <w:proofErr w:type="spellEnd"/>
+          </w:p>
+          <w:p>
+            <w:r>
+              <w:t>201</w:t>
+            </w:r>
+            <w:r>
+              <w:tab/>
+            </w:r>
+            <w:proofErr w:type="spellStart"/>
+            <w:r>
+              <w:t>EmployeeLog-SearchForInactivate</w:t>
+            </w:r>
+            <w:proofErr w:type="spellEnd"/>
+          </w:p>
+          <w:p>
+            <w:r>
+              <w:t>202</w:t>
+            </w:r>
+            <w:r>
+              <w:tab/>
+            </w:r>
+            <w:proofErr w:type="spellStart"/>
+            <w:r>
+              <w:t>EmployeeLog-SearchForReassign</w:t>
+            </w:r>
+            <w:proofErr w:type="spellEnd"/>
+          </w:p>
+          <w:p>
+            <w:r>
+              <w:t>203</w:t>
+            </w:r>
+            <w:r>
+              <w:tab/>
+            </w:r>
+            <w:proofErr w:type="spellStart"/>
+            <w:r>
+              <w:t>EmployeeLog-SearchForReactivate</w:t>
+            </w:r>
+            <w:proofErr w:type="spellEnd"/>
+          </w:p>
+          <w:p>
+            <w:r>
+              <w:t>204</w:t>
+            </w:r>
+            <w:r>
+              <w:tab/>
+            </w:r>
+            <w:proofErr w:type="spellStart"/>
+            <w:r>
+              <w:t>ManageCoachingLogs</w:t>
+            </w:r>
+            <w:proofErr w:type="spellEnd"/>
+          </w:p>
+          <w:p>
+            <w:r>
+              <w:t>205</w:t>
+            </w:r>
+            <w:r>
+              <w:tab/>
+            </w:r>
+            <w:proofErr w:type="spellStart"/>
+            <w:r>
+              <w:t>ManageWarningLogs</w:t>
+            </w:r>
+            <w:proofErr w:type="spellEnd"/>
+          </w:p>
+          <w:p>
+            <w:r>
+              <w:t>206</w:t>
+            </w:r>
+            <w:r>
+              <w:tab/>
+            </w:r>
+            <w:proofErr w:type="spellStart"/>
+            <w:r>
+              <w:t>ReactivateCoachingLogs</w:t>
+            </w:r>
+            <w:proofErr w:type="spellEnd"/>
+          </w:p>
+          <w:p>
+            <w:r>
+              <w:t>207</w:t>
+            </w:r>
+            <w:r>
+              <w:tab/>
+            </w:r>
+            <w:proofErr w:type="spellStart"/>
+            <w:r>
+              <w:t>ReactivateWarningLogs</w:t>
+            </w:r>
+            <w:proofErr w:type="spellEnd"/>
+          </w:p>
+          <w:p>
+            <w:r>
+              <w:t>209</w:t>
+            </w:r>
+            <w:r>
+              <w:tab/>
+              <w:t>Reports</w:t>
+            </w:r>
+          </w:p>
+          <w:p>
+            <w:r>
+              <w:t>210</w:t>
+            </w:r>
+            <w:r>
+              <w:tab/>
+              <w:t>Report-</w:t>
+            </w:r>
+            <w:proofErr w:type="spellStart"/>
+            <w:r>
+              <w:t>RunCoachingSummary</w:t>
+            </w:r>
+            <w:proofErr w:type="spellEnd"/>
+          </w:p>
+          <w:p>
+            <w:r>
+              <w:t>211</w:t>
+            </w:r>
+            <w:r>
+              <w:tab/>
+              <w:t>Report-</w:t>
+            </w:r>
+            <w:proofErr w:type="spellStart"/>
+            <w:r>
+              <w:t>RunWarningSummary</w:t>
+            </w:r>
+            <w:proofErr w:type="spellEnd"/>
+          </w:p>
+          <w:p>
+            <w:r>
+              <w:t>212</w:t>
+            </w:r>
+            <w:r>
+              <w:tab/>
+              <w:t>Report-</w:t>
+            </w:r>
+            <w:proofErr w:type="spellStart"/>
+            <w:r>
+              <w:t>RunHierarchySummary</w:t>
+            </w:r>
+            <w:proofErr w:type="spellEnd"/>
+          </w:p>
+          <w:p>
+            <w:r>
+              <w:t>213</w:t>
+            </w:r>
+            <w:r>
+              <w:tab/>
+              <w:t>Report-</w:t>
+            </w:r>
+            <w:proofErr w:type="spellStart"/>
+            <w:r>
+              <w:t>RunAdminActivitySummary</w:t>
+            </w:r>
+            <w:proofErr w:type="spellEnd"/>
+          </w:p>
+          <w:p>
+            <w:r>
+              <w:t>215</w:t>
+            </w:r>
+            <w:r>
+              <w:tab/>
+              <w:t>Users</w:t>
+            </w:r>
+          </w:p>
+          <w:p>
+            <w:r>
+              <w:t>216</w:t>
+            </w:r>
+            <w:r>
+              <w:tab/>
+              <w:t>User-</w:t>
+            </w:r>
+            <w:proofErr w:type="spellStart"/>
+            <w:r>
+              <w:t>eCoachingAccessControlList</w:t>
+            </w:r>
+            <w:proofErr w:type="spellEnd"/>
+          </w:p>
+        </w:tc>
+        <w:tc>
+          <w:tcPr>
+            <w:tcW w:w="1260" w:type="dxa"/>
+          </w:tcPr>
+          <w:p>
+            <w:r>
+              <w:rPr>
+                <w:rFonts w:asciiTheme="minorHAnsi" w:hAnsiTheme="minorHAnsi"/>
+                <w:bCs/>
+              </w:rPr>
+              <w:t>P</w:t>
+            </w:r>
+          </w:p>
+        </w:tc>
+        <w:tc>
+          <w:tcPr>
+            <w:tcW w:w="2880" w:type="dxa"/>
+          </w:tcPr>
+          <w:p>
+            <w:pPr>
+              <w:rPr>
+                <w:rFonts w:asciiTheme="minorHAnsi" w:hAnsiTheme="minorHAnsi"/>
+                <w:bCs/>
+              </w:rPr>
+            </w:pPr>
+          </w:p>
+        </w:tc>
+      </w:tr>
+      <w:tr>
+        <w:trPr>
+          <w:cantSplit/>
+        </w:trPr>
+        <w:tc>
+          <w:tcPr>
+            <w:tcW w:w="900" w:type="dxa"/>
+          </w:tcPr>
+          <w:p>
+            <w:r>
+              <w:rPr>
+                <w:rFonts w:asciiTheme="minorHAnsi" w:hAnsiTheme="minorHAnsi"/>
+                <w:bCs/>
+              </w:rPr>
+              <w:t>8.</w:t>
+            </w:r>
+            <w:r>
+              <w:rPr>
+                <w:rFonts w:asciiTheme="minorHAnsi" w:hAnsiTheme="minorHAnsi"/>
+                <w:bCs/>
+              </w:rPr>
+              <w:t>5</w:t>
+            </w:r>
+          </w:p>
+        </w:tc>
+        <w:tc>
+          <w:tcPr>
+            <w:tcW w:w="3960" w:type="dxa"/>
+          </w:tcPr>
+          <w:p>
+            <w:pPr>
+              <w:overflowPunct/>
+              <w:textAlignment w:val="auto"/>
+              <w:rPr>
+                <w:rFonts w:ascii="Courier New" w:hAnsi="Courier New" w:cs="Courier New"/>
+                <w:noProof/>
+              </w:rPr>
+            </w:pPr>
+            <w:r>
+              <w:t>Check Modules for user</w:t>
+            </w:r>
+          </w:p>
+          <w:p>
+            <w:pPr>
+              <w:overflowPunct/>
+              <w:textAlignment w:val="auto"/>
+              <w:rPr>
+                <w:rFonts w:ascii="Consolas" w:hAnsi="Consolas" w:cs="Consolas"/>
+                <w:sz w:val="19"/>
+                <w:szCs w:val="19"/>
+              </w:rPr>
+            </w:pPr>
+            <w:r>
+              <w:rPr>
+                <w:rFonts w:ascii="Consolas" w:hAnsi="Consolas" w:cs="Consolas"/>
+                <w:color w:val="0000FF"/>
+                <w:sz w:val="19"/>
+                <w:szCs w:val="19"/>
+              </w:rPr>
+              <w:t>DECLARE</w:t>
+            </w:r>
+            <w:r>
+              <w:rPr>
+                <w:rFonts w:ascii="Consolas" w:hAnsi="Consolas" w:cs="Consolas"/>
+                <w:sz w:val="19"/>
+                <w:szCs w:val="19"/>
+              </w:rPr>
+              <w:tab/>
+            </w:r>
+            <w:r>
+              <w:rPr>
+                <w:rFonts w:ascii="Consolas" w:hAnsi="Consolas" w:cs="Consolas"/>
+                <w:color w:val="008080"/>
+                <w:sz w:val="19"/>
+                <w:szCs w:val="19"/>
+              </w:rPr>
+              <w:t>@</w:t>
+            </w:r>
+            <w:proofErr w:type="spellStart"/>
+            <w:r>
+              <w:rPr>
+                <w:rFonts w:ascii="Consolas" w:hAnsi="Consolas" w:cs="Consolas"/>
+                <w:color w:val="008080"/>
+                <w:sz w:val="19"/>
+                <w:szCs w:val="19"/>
+              </w:rPr>
+              <w:t>return_value</w:t>
+            </w:r>
+            <w:proofErr w:type="spellEnd"/>
+            <w:r>
+              <w:rPr>
+                <w:rFonts w:ascii="Consolas" w:hAnsi="Consolas" w:cs="Consolas"/>
+                <w:sz w:val="19"/>
+                <w:szCs w:val="19"/>
+              </w:rPr>
+              <w:t xml:space="preserve"> </w:t>
+            </w:r>
+            <w:proofErr w:type="spellStart"/>
+            <w:r>
+              <w:rPr>
+                <w:rFonts w:ascii="Consolas" w:hAnsi="Consolas" w:cs="Consolas"/>
+                <w:color w:val="0000FF"/>
+                <w:sz w:val="19"/>
+                <w:szCs w:val="19"/>
+              </w:rPr>
+              <w:t>int</w:t>
+            </w:r>
+            <w:proofErr w:type="spellEnd"/>
+          </w:p>
+          <w:p>
+            <w:pPr>
+              <w:overflowPunct/>
+              <w:textAlignment w:val="auto"/>
+              <w:rPr>
+                <w:rFonts w:ascii="Consolas" w:hAnsi="Consolas" w:cs="Consolas"/>
+                <w:sz w:val="19"/>
+                <w:szCs w:val="19"/>
+              </w:rPr>
+            </w:pPr>
+          </w:p>
+          <w:p>
+            <w:pPr>
+              <w:overflowPunct/>
+              <w:textAlignment w:val="auto"/>
+              <w:rPr>
+                <w:rFonts w:ascii="Consolas" w:hAnsi="Consolas" w:cs="Consolas"/>
+                <w:sz w:val="19"/>
+                <w:szCs w:val="19"/>
+              </w:rPr>
+            </w:pPr>
+            <w:r>
+              <w:rPr>
+                <w:rFonts w:ascii="Consolas" w:hAnsi="Consolas" w:cs="Consolas"/>
+                <w:color w:val="0000FF"/>
+                <w:sz w:val="19"/>
+                <w:szCs w:val="19"/>
+              </w:rPr>
+              <w:t>EXEC</w:t>
+            </w:r>
+            <w:r>
+              <w:rPr>
+                <w:rFonts w:ascii="Consolas" w:hAnsi="Consolas" w:cs="Consolas"/>
+                <w:sz w:val="19"/>
+                <w:szCs w:val="19"/>
+              </w:rPr>
+              <w:tab/>
+            </w:r>
+            <w:r>
+              <w:rPr>
+                <w:rFonts w:ascii="Consolas" w:hAnsi="Consolas" w:cs="Consolas"/>
+                <w:color w:val="008080"/>
+                <w:sz w:val="19"/>
+                <w:szCs w:val="19"/>
+              </w:rPr>
+              <w:t>@</w:t>
+            </w:r>
+            <w:proofErr w:type="spellStart"/>
+            <w:r>
+              <w:rPr>
+                <w:rFonts w:ascii="Consolas" w:hAnsi="Consolas" w:cs="Consolas"/>
+                <w:color w:val="008080"/>
+                <w:sz w:val="19"/>
+                <w:szCs w:val="19"/>
+              </w:rPr>
+              <w:t>return_value</w:t>
+            </w:r>
+            <w:proofErr w:type="spellEnd"/>
+            <w:r>
+              <w:rPr>
+                <w:rFonts w:ascii="Consolas" w:hAnsi="Consolas" w:cs="Consolas"/>
+                <w:sz w:val="19"/>
+                <w:szCs w:val="19"/>
+              </w:rPr>
+              <w:t xml:space="preserve"> </w:t>
+            </w:r>
+            <w:r>
+              <w:rPr>
+                <w:rFonts w:ascii="Consolas" w:hAnsi="Consolas" w:cs="Consolas"/>
+                <w:color w:val="808080"/>
+                <w:sz w:val="19"/>
+                <w:szCs w:val="19"/>
+              </w:rPr>
+              <w:t>=</w:t>
+            </w:r>
+            <w:r>
+              <w:rPr>
+                <w:rFonts w:ascii="Consolas" w:hAnsi="Consolas" w:cs="Consolas"/>
+                <w:sz w:val="19"/>
+                <w:szCs w:val="19"/>
+              </w:rPr>
+              <w:t xml:space="preserve"> </w:t>
+            </w:r>
+            <w:r>
+              <w:rPr>
+                <w:rFonts w:ascii="Consolas" w:hAnsi="Consolas" w:cs="Consolas"/>
+                <w:color w:val="008080"/>
+                <w:sz w:val="19"/>
+                <w:szCs w:val="19"/>
+              </w:rPr>
+              <w:t>[EC]</w:t>
+            </w:r>
+            <w:r>
+              <w:rPr>
+                <w:rFonts w:ascii="Consolas" w:hAnsi="Consolas" w:cs="Consolas"/>
+                <w:color w:val="808080"/>
+                <w:sz w:val="19"/>
+                <w:szCs w:val="19"/>
+              </w:rPr>
+              <w:t>.</w:t>
+            </w:r>
+            <w:r>
+              <w:rPr>
+                <w:rFonts w:ascii="Consolas" w:hAnsi="Consolas" w:cs="Consolas"/>
+                <w:color w:val="008080"/>
+                <w:sz w:val="19"/>
+                <w:szCs w:val="19"/>
+              </w:rPr>
+              <w:t>[</w:t>
+            </w:r>
+            <w:proofErr w:type="spellStart"/>
+            <w:r>
+              <w:rPr>
+                <w:rFonts w:ascii="Consolas" w:hAnsi="Consolas" w:cs="Consolas"/>
+                <w:color w:val="008080"/>
+                <w:sz w:val="19"/>
+                <w:szCs w:val="19"/>
+              </w:rPr>
+              <w:t>sp_AT_Select_Modules_By_LanID</w:t>
+            </w:r>
+            <w:proofErr w:type="spellEnd"/>
+            <w:r>
+              <w:rPr>
+                <w:rFonts w:ascii="Consolas" w:hAnsi="Consolas" w:cs="Consolas"/>
+                <w:color w:val="008080"/>
+                <w:sz w:val="19"/>
+                <w:szCs w:val="19"/>
+              </w:rPr>
+              <w:t>]</w:t>
+            </w:r>
+          </w:p>
+          <w:p>
+            <w:pPr>
+              <w:overflowPunct/>
+              <w:textAlignment w:val="auto"/>
+              <w:rPr>
+                <w:rFonts w:ascii="Consolas" w:hAnsi="Consolas" w:cs="Consolas"/>
+                <w:sz w:val="19"/>
+                <w:szCs w:val="19"/>
+              </w:rPr>
+            </w:pPr>
+            <w:r>
+              <w:rPr>
+                <w:rFonts w:ascii="Consolas" w:hAnsi="Consolas" w:cs="Consolas"/>
+                <w:color w:val="0000FF"/>
+                <w:sz w:val="19"/>
+                <w:szCs w:val="19"/>
+              </w:rPr>
+              <w:tab/>
+            </w:r>
+            <w:r>
+              <w:rPr>
+                <w:rFonts w:ascii="Consolas" w:hAnsi="Consolas" w:cs="Consolas"/>
+                <w:color w:val="0000FF"/>
+                <w:sz w:val="19"/>
+                <w:szCs w:val="19"/>
+              </w:rPr>
+              <w:tab/>
+            </w:r>
+            <w:r>
+              <w:rPr>
+                <w:rFonts w:ascii="Consolas" w:hAnsi="Consolas" w:cs="Consolas"/>
+                <w:color w:val="008080"/>
+                <w:sz w:val="19"/>
+                <w:szCs w:val="19"/>
+              </w:rPr>
+              <w:t>@</w:t>
+            </w:r>
+            <w:proofErr w:type="spellStart"/>
+            <w:r>
+              <w:rPr>
+                <w:rFonts w:ascii="Consolas" w:hAnsi="Consolas" w:cs="Consolas"/>
+                <w:color w:val="008080"/>
+                <w:sz w:val="19"/>
+                <w:szCs w:val="19"/>
+              </w:rPr>
+              <w:t>nvcEmpLanIDin</w:t>
+            </w:r>
+            <w:proofErr w:type="spellEnd"/>
+            <w:r>
+              <w:rPr>
+                <w:rFonts w:ascii="Consolas" w:hAnsi="Consolas" w:cs="Consolas"/>
+                <w:sz w:val="19"/>
+                <w:szCs w:val="19"/>
+              </w:rPr>
+              <w:t xml:space="preserve"> </w:t>
+            </w:r>
+            <w:r>
+              <w:rPr>
+                <w:rFonts w:ascii="Consolas" w:hAnsi="Consolas" w:cs="Consolas"/>
+                <w:color w:val="808080"/>
+                <w:sz w:val="19"/>
+                <w:szCs w:val="19"/>
+              </w:rPr>
+              <w:t>=</w:t>
+            </w:r>
+            <w:r>
+              <w:rPr>
+                <w:rFonts w:ascii="Consolas" w:hAnsi="Consolas" w:cs="Consolas"/>
+                <w:sz w:val="19"/>
+                <w:szCs w:val="19"/>
+              </w:rPr>
+              <w:t xml:space="preserve"> </w:t>
+            </w:r>
+            <w:proofErr w:type="spellStart"/>
+            <w:r>
+              <w:rPr>
+                <w:rFonts w:ascii="Consolas" w:hAnsi="Consolas" w:cs="Consolas"/>
+                <w:color w:val="FF0000"/>
+                <w:sz w:val="19"/>
+                <w:szCs w:val="19"/>
+              </w:rPr>
+              <w:t>N'shelly.encke</w:t>
+            </w:r>
+            <w:proofErr w:type="spellEnd"/>
+            <w:r>
+              <w:rPr>
+                <w:rFonts w:ascii="Consolas" w:hAnsi="Consolas" w:cs="Consolas"/>
+                <w:color w:val="FF0000"/>
+                <w:sz w:val="19"/>
+                <w:szCs w:val="19"/>
+              </w:rPr>
+              <w:t>'</w:t>
+            </w:r>
+            <w:r>
+              <w:rPr>
+                <w:rFonts w:ascii="Consolas" w:hAnsi="Consolas" w:cs="Consolas"/>
+                <w:color w:val="808080"/>
+                <w:sz w:val="19"/>
+                <w:szCs w:val="19"/>
+              </w:rPr>
+              <w:t>,</w:t>
+            </w:r>
+          </w:p>
+          <w:p>
+            <w:pPr>
+              <w:overflowPunct/>
+              <w:textAlignment w:val="auto"/>
+              <w:rPr>
+                <w:rFonts w:ascii="Consolas" w:hAnsi="Consolas" w:cs="Consolas"/>
+                <w:sz w:val="19"/>
+                <w:szCs w:val="19"/>
+              </w:rPr>
+            </w:pPr>
+            <w:r>
+              <w:rPr>
+                <w:rFonts w:ascii="Consolas" w:hAnsi="Consolas" w:cs="Consolas"/>
+                <w:sz w:val="19"/>
+                <w:szCs w:val="19"/>
+              </w:rPr>
+              <w:tab/>
+            </w:r>
+            <w:r>
+              <w:rPr>
+                <w:rFonts w:ascii="Consolas" w:hAnsi="Consolas" w:cs="Consolas"/>
+                <w:sz w:val="19"/>
+                <w:szCs w:val="19"/>
+              </w:rPr>
+              <w:tab/>
+            </w:r>
+            <w:r>
+              <w:rPr>
+                <w:rFonts w:ascii="Consolas" w:hAnsi="Consolas" w:cs="Consolas"/>
+                <w:color w:val="008080"/>
+                <w:sz w:val="19"/>
+                <w:szCs w:val="19"/>
+              </w:rPr>
+              <w:t>@</w:t>
+            </w:r>
+            <w:proofErr w:type="spellStart"/>
+            <w:r>
+              <w:rPr>
+                <w:rFonts w:ascii="Consolas" w:hAnsi="Consolas" w:cs="Consolas"/>
+                <w:color w:val="008080"/>
+                <w:sz w:val="19"/>
+                <w:szCs w:val="19"/>
+              </w:rPr>
+              <w:t>strTypein</w:t>
+            </w:r>
+            <w:proofErr w:type="spellEnd"/>
+            <w:r>
+              <w:rPr>
+                <w:rFonts w:ascii="Consolas" w:hAnsi="Consolas" w:cs="Consolas"/>
+                <w:sz w:val="19"/>
+                <w:szCs w:val="19"/>
+              </w:rPr>
+              <w:t xml:space="preserve"> </w:t>
+            </w:r>
+            <w:r>
+              <w:rPr>
+                <w:rFonts w:ascii="Consolas" w:hAnsi="Consolas" w:cs="Consolas"/>
+                <w:color w:val="808080"/>
+                <w:sz w:val="19"/>
+                <w:szCs w:val="19"/>
+              </w:rPr>
+              <w:t>=</w:t>
+            </w:r>
+            <w:r>
+              <w:rPr>
+                <w:rFonts w:ascii="Consolas" w:hAnsi="Consolas" w:cs="Consolas"/>
+                <w:sz w:val="19"/>
+                <w:szCs w:val="19"/>
+              </w:rPr>
+              <w:t xml:space="preserve"> </w:t>
+            </w:r>
+            <w:proofErr w:type="spellStart"/>
+            <w:r>
+              <w:rPr>
+                <w:rFonts w:ascii="Consolas" w:hAnsi="Consolas" w:cs="Consolas"/>
+                <w:color w:val="FF0000"/>
+                <w:sz w:val="19"/>
+                <w:szCs w:val="19"/>
+              </w:rPr>
+              <w:t>N'Coaching</w:t>
+            </w:r>
+            <w:proofErr w:type="spellEnd"/>
+            <w:r>
+              <w:rPr>
+                <w:rFonts w:ascii="Consolas" w:hAnsi="Consolas" w:cs="Consolas"/>
+                <w:color w:val="FF0000"/>
+                <w:sz w:val="19"/>
+                <w:szCs w:val="19"/>
+              </w:rPr>
+              <w:t>'</w:t>
+            </w:r>
+          </w:p>
+          <w:p>
+            <w:pPr>
+              <w:overflowPunct/>
+              <w:textAlignment w:val="auto"/>
+              <w:rPr>
+                <w:rFonts w:ascii="Consolas" w:hAnsi="Consolas" w:cs="Consolas"/>
+                <w:sz w:val="19"/>
+                <w:szCs w:val="19"/>
+              </w:rPr>
+            </w:pPr>
+          </w:p>
+          <w:p>
+            <w:pPr>
+              <w:overflowPunct/>
+              <w:textAlignment w:val="auto"/>
+              <w:rPr>
+                <w:rFonts w:ascii="Consolas" w:hAnsi="Consolas" w:cs="Consolas"/>
+                <w:sz w:val="19"/>
+                <w:szCs w:val="19"/>
+              </w:rPr>
+            </w:pPr>
+            <w:r>
+              <w:rPr>
+                <w:rFonts w:ascii="Consolas" w:hAnsi="Consolas" w:cs="Consolas"/>
+                <w:color w:val="0000FF"/>
+                <w:sz w:val="19"/>
+                <w:szCs w:val="19"/>
+              </w:rPr>
+              <w:t>SELECT</w:t>
+            </w:r>
+            <w:r>
+              <w:rPr>
+                <w:rFonts w:ascii="Consolas" w:hAnsi="Consolas" w:cs="Consolas"/>
+                <w:sz w:val="19"/>
+                <w:szCs w:val="19"/>
+              </w:rPr>
+              <w:tab/>
+            </w:r>
+            <w:proofErr w:type="spellStart"/>
+            <w:r>
+              <w:rPr>
+                <w:rFonts w:ascii="Consolas" w:hAnsi="Consolas" w:cs="Consolas"/>
+                <w:color w:val="008080"/>
+                <w:sz w:val="19"/>
+                <w:szCs w:val="19"/>
+              </w:rPr>
+              <w:t>Return_Value</w:t>
+            </w:r>
+            <w:proofErr w:type="spellEnd"/>
+            <w:r>
+              <w:rPr>
+                <w:rFonts w:ascii="Consolas" w:hAnsi="Consolas" w:cs="Consolas"/>
+                <w:sz w:val="19"/>
+                <w:szCs w:val="19"/>
+              </w:rPr>
+              <w:t xml:space="preserve"> </w:t>
+            </w:r>
+            <w:r>
+              <w:rPr>
+                <w:rFonts w:ascii="Consolas" w:hAnsi="Consolas" w:cs="Consolas"/>
+                <w:color w:val="808080"/>
+                <w:sz w:val="19"/>
+                <w:szCs w:val="19"/>
+              </w:rPr>
+              <w:t>=</w:t>
+            </w:r>
+            <w:r>
+              <w:rPr>
+                <w:rFonts w:ascii="Consolas" w:hAnsi="Consolas" w:cs="Consolas"/>
+                <w:sz w:val="19"/>
+                <w:szCs w:val="19"/>
+              </w:rPr>
+              <w:t xml:space="preserve"> </w:t>
+            </w:r>
+            <w:r>
+              <w:rPr>
+                <w:rFonts w:ascii="Consolas" w:hAnsi="Consolas" w:cs="Consolas"/>
+                <w:color w:val="008080"/>
+                <w:sz w:val="19"/>
+                <w:szCs w:val="19"/>
+              </w:rPr>
+              <w:t>@</w:t>
+            </w:r>
+            <w:proofErr w:type="spellStart"/>
+            <w:r>
+              <w:rPr>
+                <w:rFonts w:ascii="Consolas" w:hAnsi="Consolas" w:cs="Consolas"/>
+                <w:color w:val="008080"/>
+                <w:sz w:val="19"/>
+                <w:szCs w:val="19"/>
+              </w:rPr>
+              <w:t>return_value</w:t>
+            </w:r>
+            <w:proofErr w:type="spellEnd"/>
+          </w:p>
+          <w:p>
+            <w:pPr>
+              <w:overflowPunct/>
+              <w:textAlignment w:val="auto"/>
+              <w:rPr>
+                <w:rFonts w:ascii="Consolas" w:hAnsi="Consolas" w:cs="Consolas"/>
+                <w:sz w:val="19"/>
+                <w:szCs w:val="19"/>
+              </w:rPr>
+            </w:pPr>
+          </w:p>
+          <w:p>
+            <w:pPr>
+              <w:overflowPunct/>
+              <w:textAlignment w:val="auto"/>
+            </w:pPr>
+            <w:r>
+              <w:t xml:space="preserve">Repeat for </w:t>
+            </w:r>
+          </w:p>
+          <w:p>
+            <w:pPr>
+              <w:overflowPunct/>
+              <w:textAlignment w:val="auto"/>
+              <w:rPr>
+                <w:rFonts w:ascii="Consolas" w:hAnsi="Consolas" w:cs="Consolas"/>
+                <w:color w:val="FF0000"/>
+                <w:sz w:val="19"/>
+                <w:szCs w:val="19"/>
+              </w:rPr>
+            </w:pPr>
+            <w:proofErr w:type="spellStart"/>
+            <w:r>
+              <w:rPr>
+                <w:rFonts w:ascii="Consolas" w:hAnsi="Consolas" w:cs="Consolas"/>
+                <w:color w:val="FF0000"/>
+                <w:sz w:val="19"/>
+                <w:szCs w:val="19"/>
+              </w:rPr>
+              <w:t>Sara.Stonecipher</w:t>
+            </w:r>
+            <w:proofErr w:type="spellEnd"/>
+          </w:p>
+          <w:p>
+            <w:pPr>
+              <w:overflowPunct/>
+              <w:textAlignment w:val="auto"/>
+            </w:pPr>
+          </w:p>
+        </w:tc>
+        <w:tc>
+          <w:tcPr>
+            <w:tcW w:w="4500" w:type="dxa"/>
+          </w:tcPr>
+          <w:p>
+            <w:proofErr w:type="spellStart"/>
+            <w:r>
+              <w:t>ModuleId</w:t>
+            </w:r>
+            <w:proofErr w:type="spellEnd"/>
+            <w:r>
+              <w:tab/>
+              <w:t>Module</w:t>
+            </w:r>
+          </w:p>
+          <w:p>
+            <w:r>
+              <w:t>1</w:t>
+            </w:r>
+            <w:r>
+              <w:tab/>
+              <w:t>CSR</w:t>
+            </w:r>
+          </w:p>
+          <w:p>
+            <w:r>
+              <w:t>4</w:t>
+            </w:r>
+            <w:r>
+              <w:tab/>
+              <w:t>LSA</w:t>
+            </w:r>
+          </w:p>
+          <w:p>
+            <w:r>
+              <w:t>3</w:t>
+            </w:r>
+            <w:r>
+              <w:tab/>
+              <w:t>Quality</w:t>
+            </w:r>
+          </w:p>
+          <w:p>
+            <w:r>
+              <w:t>2</w:t>
+            </w:r>
+            <w:r>
+              <w:tab/>
+              <w:t>Supervisor</w:t>
+            </w:r>
+          </w:p>
+          <w:p>
+            <w:r>
+              <w:t>5</w:t>
+            </w:r>
+            <w:r>
+              <w:tab/>
+              <w:t>Training</w:t>
+            </w:r>
+          </w:p>
+        </w:tc>
+        <w:tc>
+          <w:tcPr>
+            <w:tcW w:w="1260" w:type="dxa"/>
+          </w:tcPr>
+          <w:p>
+            <w:r>
+              <w:t>P</w:t>
+            </w:r>
+          </w:p>
+        </w:tc>
+        <w:tc>
+          <w:tcPr>
+            <w:tcW w:w="2880" w:type="dxa"/>
+          </w:tcPr>
+          <w:p>
+            <w:pPr>
+              <w:rPr>
+                <w:rFonts w:asciiTheme="minorHAnsi" w:hAnsiTheme="minorHAnsi"/>
+                <w:bCs/>
+              </w:rPr>
+            </w:pPr>
+          </w:p>
+        </w:tc>
+      </w:tr>
+      <w:tr>
+        <w:trPr>
+          <w:cantSplit/>
+        </w:trPr>
+        <w:tc>
+          <w:tcPr>
+            <w:tcW w:w="900" w:type="dxa"/>
+          </w:tcPr>
+          <w:p>
+            <w:r>
+              <w:rPr>
+                <w:rFonts w:asciiTheme="minorHAnsi" w:hAnsiTheme="minorHAnsi"/>
+                <w:bCs/>
+              </w:rPr>
+              <w:lastRenderedPageBreak/>
+              <w:t>8.</w:t>
+            </w:r>
+            <w:r>
+              <w:rPr>
+                <w:rFonts w:asciiTheme="minorHAnsi" w:hAnsiTheme="minorHAnsi"/>
+                <w:bCs/>
+              </w:rPr>
+              <w:t>6</w:t>
+            </w:r>
+          </w:p>
+        </w:tc>
+        <w:tc>
+          <w:tcPr>
+            <w:tcW w:w="3960" w:type="dxa"/>
+          </w:tcPr>
+          <w:p>
+            <w:r>
+              <w:t>Check roles by user</w:t>
+            </w:r>
+          </w:p>
+          <w:p>
+            <w:pPr>
+              <w:overflowPunct/>
+              <w:textAlignment w:val="auto"/>
+              <w:rPr>
+                <w:rFonts w:ascii="Consolas" w:hAnsi="Consolas" w:cs="Consolas"/>
+                <w:sz w:val="19"/>
+                <w:szCs w:val="19"/>
+              </w:rPr>
+            </w:pPr>
+            <w:r>
+              <w:rPr>
+                <w:rFonts w:ascii="Consolas" w:hAnsi="Consolas" w:cs="Consolas"/>
+                <w:color w:val="0000FF"/>
+                <w:sz w:val="19"/>
+                <w:szCs w:val="19"/>
+              </w:rPr>
+              <w:t>DECLARE</w:t>
+            </w:r>
+            <w:r>
+              <w:rPr>
+                <w:rFonts w:ascii="Consolas" w:hAnsi="Consolas" w:cs="Consolas"/>
+                <w:sz w:val="19"/>
+                <w:szCs w:val="19"/>
+              </w:rPr>
+              <w:tab/>
+            </w:r>
+            <w:r>
+              <w:rPr>
+                <w:rFonts w:ascii="Consolas" w:hAnsi="Consolas" w:cs="Consolas"/>
+                <w:color w:val="008080"/>
+                <w:sz w:val="19"/>
+                <w:szCs w:val="19"/>
+              </w:rPr>
+              <w:t>@</w:t>
+            </w:r>
+            <w:proofErr w:type="spellStart"/>
+            <w:r>
+              <w:rPr>
+                <w:rFonts w:ascii="Consolas" w:hAnsi="Consolas" w:cs="Consolas"/>
+                <w:color w:val="008080"/>
+                <w:sz w:val="19"/>
+                <w:szCs w:val="19"/>
+              </w:rPr>
+              <w:t>return_value</w:t>
+            </w:r>
+            <w:proofErr w:type="spellEnd"/>
+            <w:r>
+              <w:rPr>
+                <w:rFonts w:ascii="Consolas" w:hAnsi="Consolas" w:cs="Consolas"/>
+                <w:sz w:val="19"/>
+                <w:szCs w:val="19"/>
+              </w:rPr>
+              <w:t xml:space="preserve"> </w:t>
+            </w:r>
+            <w:proofErr w:type="spellStart"/>
+            <w:r>
+              <w:rPr>
+                <w:rFonts w:ascii="Consolas" w:hAnsi="Consolas" w:cs="Consolas"/>
+                <w:color w:val="0000FF"/>
+                <w:sz w:val="19"/>
+                <w:szCs w:val="19"/>
+              </w:rPr>
+              <w:t>int</w:t>
+            </w:r>
+            <w:proofErr w:type="spellEnd"/>
+          </w:p>
+          <w:p>
+            <w:pPr>
+              <w:overflowPunct/>
+              <w:textAlignment w:val="auto"/>
+              <w:rPr>
+                <w:rFonts w:ascii="Consolas" w:hAnsi="Consolas" w:cs="Consolas"/>
+                <w:sz w:val="19"/>
+                <w:szCs w:val="19"/>
+              </w:rPr>
+            </w:pPr>
+          </w:p>
+          <w:p>
+            <w:pPr>
+              <w:overflowPunct/>
+              <w:textAlignment w:val="auto"/>
+              <w:rPr>
+                <w:rFonts w:ascii="Consolas" w:hAnsi="Consolas" w:cs="Consolas"/>
+                <w:sz w:val="19"/>
+                <w:szCs w:val="19"/>
+              </w:rPr>
+            </w:pPr>
+            <w:r>
+              <w:rPr>
+                <w:rFonts w:ascii="Consolas" w:hAnsi="Consolas" w:cs="Consolas"/>
+                <w:color w:val="0000FF"/>
+                <w:sz w:val="19"/>
+                <w:szCs w:val="19"/>
+              </w:rPr>
+              <w:t>EXEC</w:t>
+            </w:r>
+            <w:r>
+              <w:rPr>
+                <w:rFonts w:ascii="Consolas" w:hAnsi="Consolas" w:cs="Consolas"/>
+                <w:sz w:val="19"/>
+                <w:szCs w:val="19"/>
+              </w:rPr>
+              <w:tab/>
+            </w:r>
+            <w:r>
+              <w:rPr>
+                <w:rFonts w:ascii="Consolas" w:hAnsi="Consolas" w:cs="Consolas"/>
+                <w:color w:val="008080"/>
+                <w:sz w:val="19"/>
+                <w:szCs w:val="19"/>
+              </w:rPr>
+              <w:t>@</w:t>
+            </w:r>
+            <w:proofErr w:type="spellStart"/>
+            <w:r>
+              <w:rPr>
+                <w:rFonts w:ascii="Consolas" w:hAnsi="Consolas" w:cs="Consolas"/>
+                <w:color w:val="008080"/>
+                <w:sz w:val="19"/>
+                <w:szCs w:val="19"/>
+              </w:rPr>
+              <w:t>return_value</w:t>
+            </w:r>
+            <w:proofErr w:type="spellEnd"/>
+            <w:r>
+              <w:rPr>
+                <w:rFonts w:ascii="Consolas" w:hAnsi="Consolas" w:cs="Consolas"/>
+                <w:sz w:val="19"/>
+                <w:szCs w:val="19"/>
+              </w:rPr>
+              <w:t xml:space="preserve"> </w:t>
+            </w:r>
+            <w:r>
+              <w:rPr>
+                <w:rFonts w:ascii="Consolas" w:hAnsi="Consolas" w:cs="Consolas"/>
+                <w:color w:val="808080"/>
+                <w:sz w:val="19"/>
+                <w:szCs w:val="19"/>
+              </w:rPr>
+              <w:t>=</w:t>
+            </w:r>
+            <w:r>
+              <w:rPr>
+                <w:rFonts w:ascii="Consolas" w:hAnsi="Consolas" w:cs="Consolas"/>
+                <w:sz w:val="19"/>
+                <w:szCs w:val="19"/>
+              </w:rPr>
+              <w:t xml:space="preserve"> </w:t>
+            </w:r>
+            <w:r>
+              <w:rPr>
+                <w:rFonts w:ascii="Consolas" w:hAnsi="Consolas" w:cs="Consolas"/>
+                <w:color w:val="008080"/>
+                <w:sz w:val="19"/>
+                <w:szCs w:val="19"/>
+              </w:rPr>
+              <w:t>[EC]</w:t>
+            </w:r>
+            <w:r>
+              <w:rPr>
+                <w:rFonts w:ascii="Consolas" w:hAnsi="Consolas" w:cs="Consolas"/>
+                <w:color w:val="808080"/>
+                <w:sz w:val="19"/>
+                <w:szCs w:val="19"/>
+              </w:rPr>
+              <w:t>.</w:t>
+            </w:r>
+            <w:r>
+              <w:rPr>
+                <w:rFonts w:ascii="Consolas" w:hAnsi="Consolas" w:cs="Consolas"/>
+                <w:color w:val="008080"/>
+                <w:sz w:val="19"/>
+                <w:szCs w:val="19"/>
+              </w:rPr>
+              <w:t>[</w:t>
+            </w:r>
+            <w:proofErr w:type="spellStart"/>
+            <w:r>
+              <w:rPr>
+                <w:rFonts w:ascii="Consolas" w:hAnsi="Consolas" w:cs="Consolas"/>
+                <w:color w:val="008080"/>
+                <w:sz w:val="19"/>
+                <w:szCs w:val="19"/>
+              </w:rPr>
+              <w:t>sp_AT_Select_Roles_By_User</w:t>
+            </w:r>
+            <w:proofErr w:type="spellEnd"/>
+            <w:r>
+              <w:rPr>
+                <w:rFonts w:ascii="Consolas" w:hAnsi="Consolas" w:cs="Consolas"/>
+                <w:color w:val="008080"/>
+                <w:sz w:val="19"/>
+                <w:szCs w:val="19"/>
+              </w:rPr>
+              <w:t>]</w:t>
+            </w:r>
+          </w:p>
+          <w:p>
+            <w:pPr>
+              <w:overflowPunct/>
+              <w:textAlignment w:val="auto"/>
+              <w:rPr>
+                <w:rFonts w:ascii="Consolas" w:hAnsi="Consolas" w:cs="Consolas"/>
+                <w:sz w:val="19"/>
+                <w:szCs w:val="19"/>
+              </w:rPr>
+            </w:pPr>
+            <w:r>
+              <w:rPr>
+                <w:rFonts w:ascii="Consolas" w:hAnsi="Consolas" w:cs="Consolas"/>
+                <w:color w:val="0000FF"/>
+                <w:sz w:val="19"/>
+                <w:szCs w:val="19"/>
+              </w:rPr>
+              <w:tab/>
+            </w:r>
+            <w:r>
+              <w:rPr>
+                <w:rFonts w:ascii="Consolas" w:hAnsi="Consolas" w:cs="Consolas"/>
+                <w:color w:val="0000FF"/>
+                <w:sz w:val="19"/>
+                <w:szCs w:val="19"/>
+              </w:rPr>
+              <w:tab/>
+            </w:r>
+            <w:r>
+              <w:rPr>
+                <w:rFonts w:ascii="Consolas" w:hAnsi="Consolas" w:cs="Consolas"/>
+                <w:color w:val="008080"/>
+                <w:sz w:val="19"/>
+                <w:szCs w:val="19"/>
+              </w:rPr>
+              <w:t>@</w:t>
+            </w:r>
+            <w:proofErr w:type="spellStart"/>
+            <w:r>
+              <w:rPr>
+                <w:rFonts w:ascii="Consolas" w:hAnsi="Consolas" w:cs="Consolas"/>
+                <w:color w:val="008080"/>
+                <w:sz w:val="19"/>
+                <w:szCs w:val="19"/>
+              </w:rPr>
+              <w:t>nvcEmpLanIDin</w:t>
+            </w:r>
+            <w:proofErr w:type="spellEnd"/>
+            <w:r>
+              <w:rPr>
+                <w:rFonts w:ascii="Consolas" w:hAnsi="Consolas" w:cs="Consolas"/>
+                <w:sz w:val="19"/>
+                <w:szCs w:val="19"/>
+              </w:rPr>
+              <w:t xml:space="preserve"> </w:t>
+            </w:r>
+            <w:r>
+              <w:rPr>
+                <w:rFonts w:ascii="Consolas" w:hAnsi="Consolas" w:cs="Consolas"/>
+                <w:color w:val="808080"/>
+                <w:sz w:val="19"/>
+                <w:szCs w:val="19"/>
+              </w:rPr>
+              <w:t>=</w:t>
+            </w:r>
+            <w:r>
+              <w:rPr>
+                <w:rFonts w:ascii="Consolas" w:hAnsi="Consolas" w:cs="Consolas"/>
+                <w:sz w:val="19"/>
+                <w:szCs w:val="19"/>
+              </w:rPr>
+              <w:t xml:space="preserve"> </w:t>
+            </w:r>
+            <w:proofErr w:type="spellStart"/>
+            <w:r>
+              <w:rPr>
+                <w:rFonts w:ascii="Consolas" w:hAnsi="Consolas" w:cs="Consolas"/>
+                <w:color w:val="FF0000"/>
+                <w:sz w:val="19"/>
+                <w:szCs w:val="19"/>
+              </w:rPr>
+              <w:t>N'Sara.Stonecipher</w:t>
+            </w:r>
+            <w:proofErr w:type="spellEnd"/>
+            <w:r>
+              <w:rPr>
+                <w:rFonts w:ascii="Consolas" w:hAnsi="Consolas" w:cs="Consolas"/>
+                <w:color w:val="FF0000"/>
+                <w:sz w:val="19"/>
+                <w:szCs w:val="19"/>
+              </w:rPr>
+              <w:t>'</w:t>
+            </w:r>
+          </w:p>
+          <w:p>
+            <w:pPr>
+              <w:overflowPunct/>
+              <w:textAlignment w:val="auto"/>
+              <w:rPr>
+                <w:rFonts w:ascii="Consolas" w:hAnsi="Consolas" w:cs="Consolas"/>
+                <w:sz w:val="19"/>
+                <w:szCs w:val="19"/>
+              </w:rPr>
+            </w:pPr>
+            <w:r>
+              <w:rPr>
+                <w:rFonts w:ascii="Consolas" w:hAnsi="Consolas" w:cs="Consolas"/>
+                <w:color w:val="0000FF"/>
+                <w:sz w:val="19"/>
+                <w:szCs w:val="19"/>
+              </w:rPr>
+              <w:t>SELECT</w:t>
+            </w:r>
+            <w:r>
+              <w:rPr>
+                <w:rFonts w:ascii="Consolas" w:hAnsi="Consolas" w:cs="Consolas"/>
+                <w:sz w:val="19"/>
+                <w:szCs w:val="19"/>
+              </w:rPr>
+              <w:tab/>
+            </w:r>
+            <w:r>
+              <w:rPr>
+                <w:rFonts w:ascii="Consolas" w:hAnsi="Consolas" w:cs="Consolas"/>
+                <w:color w:val="FF0000"/>
+                <w:sz w:val="19"/>
+                <w:szCs w:val="19"/>
+              </w:rPr>
+              <w:t>'Return Value'</w:t>
+            </w:r>
+            <w:r>
+              <w:rPr>
+                <w:rFonts w:ascii="Consolas" w:hAnsi="Consolas" w:cs="Consolas"/>
+                <w:sz w:val="19"/>
+                <w:szCs w:val="19"/>
+              </w:rPr>
+              <w:t xml:space="preserve"> </w:t>
+            </w:r>
+            <w:r>
+              <w:rPr>
+                <w:rFonts w:ascii="Consolas" w:hAnsi="Consolas" w:cs="Consolas"/>
+                <w:color w:val="808080"/>
+                <w:sz w:val="19"/>
+                <w:szCs w:val="19"/>
+              </w:rPr>
+              <w:t>=</w:t>
+            </w:r>
+            <w:r>
+              <w:rPr>
+                <w:rFonts w:ascii="Consolas" w:hAnsi="Consolas" w:cs="Consolas"/>
+                <w:sz w:val="19"/>
+                <w:szCs w:val="19"/>
+              </w:rPr>
+              <w:t xml:space="preserve"> </w:t>
+            </w:r>
+            <w:r>
+              <w:rPr>
+                <w:rFonts w:ascii="Consolas" w:hAnsi="Consolas" w:cs="Consolas"/>
+                <w:color w:val="008080"/>
+                <w:sz w:val="19"/>
+                <w:szCs w:val="19"/>
+              </w:rPr>
+              <w:t>@</w:t>
+            </w:r>
+            <w:proofErr w:type="spellStart"/>
+            <w:r>
+              <w:rPr>
+                <w:rFonts w:ascii="Consolas" w:hAnsi="Consolas" w:cs="Consolas"/>
+                <w:color w:val="008080"/>
+                <w:sz w:val="19"/>
+                <w:szCs w:val="19"/>
+              </w:rPr>
+              <w:t>return_value</w:t>
+            </w:r>
+            <w:proofErr w:type="spellEnd"/>
+          </w:p>
+          <w:p>
+            <w:pPr>
+              <w:overflowPunct/>
+              <w:textAlignment w:val="auto"/>
+              <w:rPr>
+                <w:rFonts w:ascii="Consolas" w:hAnsi="Consolas" w:cs="Consolas"/>
+                <w:sz w:val="19"/>
+                <w:szCs w:val="19"/>
+              </w:rPr>
+            </w:pPr>
+          </w:p>
+          <w:p>
+            <w:pPr>
+              <w:overflowPunct/>
+              <w:textAlignment w:val="auto"/>
+              <w:rPr>
+                <w:rFonts w:ascii="Consolas" w:hAnsi="Consolas" w:cs="Consolas"/>
+                <w:sz w:val="19"/>
+                <w:szCs w:val="19"/>
+              </w:rPr>
+            </w:pPr>
+            <w:r>
+              <w:rPr>
+                <w:rFonts w:ascii="Consolas" w:hAnsi="Consolas" w:cs="Consolas"/>
+                <w:color w:val="0000FF"/>
+                <w:sz w:val="19"/>
+                <w:szCs w:val="19"/>
+              </w:rPr>
+              <w:t>GO</w:t>
+            </w:r>
+          </w:p>
+          <w:p>
+            <w:pPr>
+              <w:overflowPunct/>
+              <w:textAlignment w:val="auto"/>
+              <w:rPr>
+                <w:rFonts w:ascii="Consolas" w:hAnsi="Consolas" w:cs="Consolas"/>
+                <w:sz w:val="19"/>
+                <w:szCs w:val="19"/>
+              </w:rPr>
+            </w:pPr>
+          </w:p>
+          <w:p>
+            <w:r>
+              <w:t>Repeat test for second user</w:t>
+            </w:r>
+          </w:p>
+          <w:p>
+            <w:pPr>
+              <w:overflowPunct/>
+              <w:textAlignment w:val="auto"/>
+              <w:rPr>
+                <w:rFonts w:ascii="Consolas" w:hAnsi="Consolas" w:cs="Consolas"/>
+                <w:color w:val="FF0000"/>
+                <w:sz w:val="19"/>
+                <w:szCs w:val="19"/>
+              </w:rPr>
+            </w:pPr>
+            <w:proofErr w:type="spellStart"/>
+            <w:r>
+              <w:rPr>
+                <w:rFonts w:ascii="Consolas" w:hAnsi="Consolas" w:cs="Consolas"/>
+                <w:color w:val="FF0000"/>
+                <w:sz w:val="19"/>
+                <w:szCs w:val="19"/>
+              </w:rPr>
+              <w:t>shelly.encke</w:t>
+            </w:r>
+            <w:proofErr w:type="spellEnd"/>
+          </w:p>
+          <w:p/>
+        </w:tc>
+        <w:tc>
+          <w:tcPr>
+            <w:tcW w:w="4500" w:type="dxa"/>
+          </w:tcPr>
+          <w:p>
+            <w:proofErr w:type="spellStart"/>
+            <w:r>
+              <w:t>UserId</w:t>
+            </w:r>
+            <w:proofErr w:type="spellEnd"/>
+            <w:r>
+              <w:tab/>
+            </w:r>
+            <w:proofErr w:type="spellStart"/>
+            <w:r>
+              <w:t>RoleDescription</w:t>
+            </w:r>
+            <w:proofErr w:type="spellEnd"/>
+          </w:p>
+          <w:p>
+            <w:r>
+              <w:t>397938</w:t>
+            </w:r>
+            <w:r>
+              <w:tab/>
+            </w:r>
+            <w:proofErr w:type="spellStart"/>
+            <w:r>
+              <w:t>CoachingAdmin</w:t>
+            </w:r>
+            <w:proofErr w:type="spellEnd"/>
+          </w:p>
+          <w:p>
+            <w:r>
+              <w:t>397938</w:t>
+            </w:r>
+            <w:r>
+              <w:tab/>
+            </w:r>
+            <w:proofErr w:type="spellStart"/>
+            <w:r>
+              <w:t>WarningAdmin</w:t>
+            </w:r>
+            <w:proofErr w:type="spellEnd"/>
+          </w:p>
+          <w:p>
+            <w:r>
+              <w:t>397938</w:t>
+            </w:r>
+            <w:r>
+              <w:tab/>
+            </w:r>
+            <w:proofErr w:type="spellStart"/>
+            <w:r>
+              <w:t>ReportCoachingAdmin</w:t>
+            </w:r>
+            <w:proofErr w:type="spellEnd"/>
+          </w:p>
+          <w:p>
+            <w:r>
+              <w:t>397938</w:t>
+            </w:r>
+            <w:r>
+              <w:tab/>
+            </w:r>
+            <w:proofErr w:type="spellStart"/>
+            <w:r>
+              <w:t>ReportWarningAdmin</w:t>
+            </w:r>
+            <w:proofErr w:type="spellEnd"/>
+          </w:p>
+        </w:tc>
+        <w:tc>
+          <w:tcPr>
+            <w:tcW w:w="1260" w:type="dxa"/>
+          </w:tcPr>
+          <w:p>
+            <w:r>
+              <w:t>P</w:t>
+            </w:r>
+          </w:p>
+        </w:tc>
+        <w:tc>
+          <w:tcPr>
+            <w:tcW w:w="2880" w:type="dxa"/>
+          </w:tcPr>
+          <w:p>
+            <w:pPr>
+              <w:rPr>
+                <w:rFonts w:asciiTheme="minorHAnsi" w:hAnsiTheme="minorHAnsi"/>
+                <w:bCs/>
+              </w:rPr>
+            </w:pPr>
+          </w:p>
+        </w:tc>
+      </w:tr>
+      <w:tr>
+        <w:trPr>
+          <w:cantSplit/>
+        </w:trPr>
+        <w:tc>
+          <w:tcPr>
+            <w:tcW w:w="900" w:type="dxa"/>
+          </w:tcPr>
+          <w:p>
+            <w:pPr>
+              <w:rPr>
+                <w:rFonts w:asciiTheme="minorHAnsi" w:hAnsiTheme="minorHAnsi"/>
+                <w:bCs/>
+              </w:rPr>
+            </w:pPr>
+          </w:p>
+        </w:tc>
+        <w:tc>
+          <w:tcPr>
+            <w:tcW w:w="3960" w:type="dxa"/>
+          </w:tcPr>
+          <w:p>
+            <w:pPr>
+              <w:overflowPunct/>
+              <w:textAlignment w:val="auto"/>
+            </w:pPr>
+          </w:p>
+        </w:tc>
+        <w:tc>
+          <w:tcPr>
+            <w:tcW w:w="4500" w:type="dxa"/>
+          </w:tcPr>
+          <w:p/>
+        </w:tc>
+        <w:tc>
+          <w:tcPr>
+            <w:tcW w:w="1260" w:type="dxa"/>
+          </w:tcPr>
+          <w:p>
+            <w:pPr>
+              <w:rPr>
+                <w:rFonts w:asciiTheme="minorHAnsi" w:hAnsiTheme="minorHAnsi"/>
+                <w:bCs/>
+              </w:rPr>
+            </w:pPr>
+          </w:p>
+        </w:tc>
+        <w:tc>
+          <w:tcPr>
+            <w:tcW w:w="2880" w:type="dxa"/>
+          </w:tcPr>
+          <w:p>
+            <w:pPr>
+              <w:rPr>
+                <w:rFonts w:asciiTheme="minorHAnsi" w:hAnsiTheme="minorHAnsi"/>
+                <w:bCs/>
+              </w:rPr>
+            </w:pPr>
+          </w:p>
+        </w:tc>
+      </w:tr>
+      <w:tr>
+        <w:trPr>
+          <w:cantSplit/>
+        </w:trPr>
+        <w:tc>
+          <w:tcPr>
+            <w:tcW w:w="900" w:type="dxa"/>
+          </w:tcPr>
+          <w:p>
+            <w:pPr>
+              <w:rPr>
+                <w:rFonts w:asciiTheme="minorHAnsi" w:hAnsiTheme="minorHAnsi"/>
+                <w:bCs/>
+              </w:rPr>
+            </w:pPr>
+          </w:p>
+        </w:tc>
+        <w:tc>
+          <w:tcPr>
+            <w:tcW w:w="3960" w:type="dxa"/>
+          </w:tcPr>
+          <w:p/>
+        </w:tc>
+        <w:tc>
+          <w:tcPr>
+            <w:tcW w:w="4500" w:type="dxa"/>
+          </w:tcPr>
+          <w:p/>
+        </w:tc>
+        <w:tc>
+          <w:tcPr>
+            <w:tcW w:w="1260" w:type="dxa"/>
+          </w:tcPr>
+          <w:p>
+            <w:pPr>
+              <w:rPr>
+                <w:rFonts w:asciiTheme="minorHAnsi" w:hAnsiTheme="minorHAnsi"/>
+                <w:bCs/>
+              </w:rPr>
+            </w:pPr>
+          </w:p>
+        </w:tc>
+        <w:tc>
+          <w:tcPr>
+            <w:tcW w:w="2880" w:type="dxa"/>
           </w:tcPr>
           <w:p>
             <w:pPr>
@@ -46453,7 +50489,7 @@
         <w:sz w:val="18"/>
         <w:szCs w:val="18"/>
       </w:rPr>
-      <w:t>41</w:t>
+      <w:t>21</w:t>
     </w:r>
     <w:r>
       <w:rPr>
@@ -46502,7 +50538,7 @@
         <w:sz w:val="18"/>
         <w:szCs w:val="18"/>
       </w:rPr>
-      <w:t>43</w:t>
+      <w:t>46</w:t>
     </w:r>
     <w:r>
       <w:rPr>
@@ -47303,6 +51339,122 @@
     </w:lvl>
   </w:abstractNum>
   <w:abstractNum w:abstractNumId="6" w15:restartNumberingAfterBreak="0">
+    <w:nsid w:val="186D3097"/>
+    <w:multiLevelType w:val="hybridMultilevel"/>
+    <w:tmpl w:val="DEBC78D4"/>
+    <w:lvl w:ilvl="0" w:tplc="0409000F">
+      <w:start w:val="1"/>
+      <w:numFmt w:val="decimal"/>
+      <w:lvlText w:val="%1."/>
+      <w:lvlJc w:val="left"/>
+      <w:pPr>
+        <w:tabs>
+          <w:tab w:val="num" w:pos="720"/>
+        </w:tabs>
+        <w:ind w:left="720" w:hanging="360"/>
+      </w:pPr>
+    </w:lvl>
+    <w:lvl w:ilvl="1" w:tplc="4056895E">
+      <w:start w:val="1"/>
+      <w:numFmt w:val="decimal"/>
+      <w:lvlText w:val="%2."/>
+      <w:lvlJc w:val="left"/>
+      <w:pPr>
+        <w:tabs>
+          <w:tab w:val="num" w:pos="1440"/>
+        </w:tabs>
+        <w:ind w:left="1440" w:hanging="360"/>
+      </w:pPr>
+      <w:rPr>
+        <w:rFonts w:hint="default"/>
+      </w:rPr>
+    </w:lvl>
+    <w:lvl w:ilvl="2" w:tplc="0409001B" w:tentative="1">
+      <w:start w:val="1"/>
+      <w:numFmt w:val="lowerRoman"/>
+      <w:lvlText w:val="%3."/>
+      <w:lvlJc w:val="right"/>
+      <w:pPr>
+        <w:tabs>
+          <w:tab w:val="num" w:pos="2160"/>
+        </w:tabs>
+        <w:ind w:left="2160" w:hanging="180"/>
+      </w:pPr>
+    </w:lvl>
+    <w:lvl w:ilvl="3" w:tplc="0409000F" w:tentative="1">
+      <w:start w:val="1"/>
+      <w:numFmt w:val="decimal"/>
+      <w:lvlText w:val="%4."/>
+      <w:lvlJc w:val="left"/>
+      <w:pPr>
+        <w:tabs>
+          <w:tab w:val="num" w:pos="2880"/>
+        </w:tabs>
+        <w:ind w:left="2880" w:hanging="360"/>
+      </w:pPr>
+    </w:lvl>
+    <w:lvl w:ilvl="4" w:tplc="04090019" w:tentative="1">
+      <w:start w:val="1"/>
+      <w:numFmt w:val="lowerLetter"/>
+      <w:lvlText w:val="%5."/>
+      <w:lvlJc w:val="left"/>
+      <w:pPr>
+        <w:tabs>
+          <w:tab w:val="num" w:pos="3600"/>
+        </w:tabs>
+        <w:ind w:left="3600" w:hanging="360"/>
+      </w:pPr>
+    </w:lvl>
+    <w:lvl w:ilvl="5" w:tplc="0409001B" w:tentative="1">
+      <w:start w:val="1"/>
+      <w:numFmt w:val="lowerRoman"/>
+      <w:lvlText w:val="%6."/>
+      <w:lvlJc w:val="right"/>
+      <w:pPr>
+        <w:tabs>
+          <w:tab w:val="num" w:pos="4320"/>
+        </w:tabs>
+        <w:ind w:left="4320" w:hanging="180"/>
+      </w:pPr>
+    </w:lvl>
+    <w:lvl w:ilvl="6" w:tplc="0409000F" w:tentative="1">
+      <w:start w:val="1"/>
+      <w:numFmt w:val="decimal"/>
+      <w:lvlText w:val="%7."/>
+      <w:lvlJc w:val="left"/>
+      <w:pPr>
+        <w:tabs>
+          <w:tab w:val="num" w:pos="5040"/>
+        </w:tabs>
+        <w:ind w:left="5040" w:hanging="360"/>
+      </w:pPr>
+    </w:lvl>
+    <w:lvl w:ilvl="7" w:tplc="04090019" w:tentative="1">
+      <w:start w:val="1"/>
+      <w:numFmt w:val="lowerLetter"/>
+      <w:lvlText w:val="%8."/>
+      <w:lvlJc w:val="left"/>
+      <w:pPr>
+        <w:tabs>
+          <w:tab w:val="num" w:pos="5760"/>
+        </w:tabs>
+        <w:ind w:left="5760" w:hanging="360"/>
+      </w:pPr>
+    </w:lvl>
+    <w:lvl w:ilvl="8" w:tplc="0409001B" w:tentative="1">
+      <w:start w:val="1"/>
+      <w:numFmt w:val="lowerRoman"/>
+      <w:lvlText w:val="%9."/>
+      <w:lvlJc w:val="right"/>
+      <w:pPr>
+        <w:tabs>
+          <w:tab w:val="num" w:pos="6480"/>
+        </w:tabs>
+        <w:ind w:left="6480" w:hanging="180"/>
+      </w:pPr>
+    </w:lvl>
+  </w:abstractNum>
+  <w:abstractNum w:abstractNumId="7" w15:restartNumberingAfterBreak="0">
     <w:nsid w:val="1A6D748E"/>
     <w:multiLevelType w:val="hybridMultilevel"/>
     <w:tmpl w:val="A92EDB58"/>
@@ -47418,7 +51570,7 @@
       </w:pPr>
     </w:lvl>
   </w:abstractNum>
-  <w:abstractNum w:abstractNumId="7" w15:restartNumberingAfterBreak="0">
+  <w:abstractNum w:abstractNumId="8" w15:restartNumberingAfterBreak="0">
     <w:nsid w:val="1FA35B1E"/>
     <w:multiLevelType w:val="hybridMultilevel"/>
     <w:tmpl w:val="3B488D06"/>
@@ -47531,7 +51683,7 @@
       </w:rPr>
     </w:lvl>
   </w:abstractNum>
-  <w:abstractNum w:abstractNumId="8" w15:restartNumberingAfterBreak="0">
+  <w:abstractNum w:abstractNumId="9" w15:restartNumberingAfterBreak="0">
     <w:nsid w:val="2F2B4803"/>
     <w:multiLevelType w:val="hybridMultilevel"/>
     <w:tmpl w:val="1170495A"/>
@@ -47620,7 +51772,7 @@
       </w:pPr>
     </w:lvl>
   </w:abstractNum>
-  <w:abstractNum w:abstractNumId="9" w15:restartNumberingAfterBreak="0">
+  <w:abstractNum w:abstractNumId="10" w15:restartNumberingAfterBreak="0">
     <w:nsid w:val="35CF0A7E"/>
     <w:multiLevelType w:val="hybridMultilevel"/>
     <w:tmpl w:val="D41CCF5C"/>
@@ -47732,10 +51884,10 @@
       </w:rPr>
     </w:lvl>
   </w:abstractNum>
-  <w:abstractNum w:abstractNumId="10" w15:restartNumberingAfterBreak="0">
+  <w:abstractNum w:abstractNumId="11" w15:restartNumberingAfterBreak="0">
     <w:nsid w:val="388921D8"/>
     <w:multiLevelType w:val="hybridMultilevel"/>
-    <w:tmpl w:val="DEBC78D4"/>
+    <w:tmpl w:val="B4662C8A"/>
     <w:lvl w:ilvl="0" w:tplc="0409000F">
       <w:start w:val="1"/>
       <w:numFmt w:val="decimal"/>
@@ -47848,7 +52000,7 @@
       </w:pPr>
     </w:lvl>
   </w:abstractNum>
-  <w:abstractNum w:abstractNumId="11" w15:restartNumberingAfterBreak="0">
+  <w:abstractNum w:abstractNumId="12" w15:restartNumberingAfterBreak="0">
     <w:nsid w:val="3C537D23"/>
     <w:multiLevelType w:val="hybridMultilevel"/>
     <w:tmpl w:val="800A615A"/>
@@ -47964,7 +52116,7 @@
       </w:pPr>
     </w:lvl>
   </w:abstractNum>
-  <w:abstractNum w:abstractNumId="12" w15:restartNumberingAfterBreak="0">
+  <w:abstractNum w:abstractNumId="13" w15:restartNumberingAfterBreak="0">
     <w:nsid w:val="3FE21323"/>
     <w:multiLevelType w:val="hybridMultilevel"/>
     <w:tmpl w:val="82EE6064"/>
@@ -48080,7 +52232,7 @@
       </w:pPr>
     </w:lvl>
   </w:abstractNum>
-  <w:abstractNum w:abstractNumId="13" w15:restartNumberingAfterBreak="0">
+  <w:abstractNum w:abstractNumId="14" w15:restartNumberingAfterBreak="0">
     <w:nsid w:val="4BE55504"/>
     <w:multiLevelType w:val="hybridMultilevel"/>
     <w:tmpl w:val="90B6FEF0"/>
@@ -48196,7 +52348,7 @@
       </w:pPr>
     </w:lvl>
   </w:abstractNum>
-  <w:abstractNum w:abstractNumId="14" w15:restartNumberingAfterBreak="0">
+  <w:abstractNum w:abstractNumId="15" w15:restartNumberingAfterBreak="0">
     <w:nsid w:val="4C9B20E6"/>
     <w:multiLevelType w:val="hybridMultilevel"/>
     <w:tmpl w:val="126AE5BC"/>
@@ -48308,7 +52460,7 @@
       </w:rPr>
     </w:lvl>
   </w:abstractNum>
-  <w:abstractNum w:abstractNumId="15" w15:restartNumberingAfterBreak="0">
+  <w:abstractNum w:abstractNumId="16" w15:restartNumberingAfterBreak="0">
     <w:nsid w:val="624A7C07"/>
     <w:multiLevelType w:val="hybridMultilevel"/>
     <w:tmpl w:val="9232ED26"/>
@@ -48424,7 +52576,7 @@
       </w:pPr>
     </w:lvl>
   </w:abstractNum>
-  <w:abstractNum w:abstractNumId="16" w15:restartNumberingAfterBreak="0">
+  <w:abstractNum w:abstractNumId="17" w15:restartNumberingAfterBreak="0">
     <w:nsid w:val="77DD228F"/>
     <w:multiLevelType w:val="hybridMultilevel"/>
     <w:tmpl w:val="90B6FEF0"/>
@@ -48540,7 +52692,7 @@
       </w:pPr>
     </w:lvl>
   </w:abstractNum>
-  <w:abstractNum w:abstractNumId="17" w15:restartNumberingAfterBreak="0">
+  <w:abstractNum w:abstractNumId="18" w15:restartNumberingAfterBreak="0">
     <w:nsid w:val="7B59624A"/>
     <w:multiLevelType w:val="hybridMultilevel"/>
     <w:tmpl w:val="0898310A"/>
@@ -48630,31 +52782,31 @@
     </w:lvl>
   </w:abstractNum>
   <w:num w:numId="1">
-    <w:abstractNumId w:val="14"/>
+    <w:abstractNumId w:val="15"/>
   </w:num>
   <w:num w:numId="2">
-    <w:abstractNumId w:val="10"/>
+    <w:abstractNumId w:val="11"/>
   </w:num>
   <w:num w:numId="3">
-    <w:abstractNumId w:val="15"/>
+    <w:abstractNumId w:val="16"/>
   </w:num>
   <w:num w:numId="4">
-    <w:abstractNumId w:val="9"/>
+    <w:abstractNumId w:val="10"/>
   </w:num>
   <w:num w:numId="5">
     <w:abstractNumId w:val="1"/>
   </w:num>
   <w:num w:numId="6">
-    <w:abstractNumId w:val="7"/>
+    <w:abstractNumId w:val="8"/>
   </w:num>
   <w:num w:numId="7">
-    <w:abstractNumId w:val="12"/>
+    <w:abstractNumId w:val="13"/>
   </w:num>
   <w:num w:numId="8">
     <w:abstractNumId w:val="2"/>
   </w:num>
   <w:num w:numId="9">
-    <w:abstractNumId w:val="16"/>
+    <w:abstractNumId w:val="17"/>
   </w:num>
   <w:num w:numId="10">
     <w:abstractNumId w:val="3"/>
@@ -48666,22 +52818,25 @@
     <w:abstractNumId w:val="5"/>
   </w:num>
   <w:num w:numId="13">
-    <w:abstractNumId w:val="17"/>
+    <w:abstractNumId w:val="18"/>
   </w:num>
   <w:num w:numId="14">
-    <w:abstractNumId w:val="8"/>
+    <w:abstractNumId w:val="9"/>
   </w:num>
   <w:num w:numId="15">
-    <w:abstractNumId w:val="13"/>
+    <w:abstractNumId w:val="14"/>
   </w:num>
   <w:num w:numId="16">
     <w:abstractNumId w:val="0"/>
   </w:num>
   <w:num w:numId="17">
-    <w:abstractNumId w:val="6"/>
+    <w:abstractNumId w:val="7"/>
   </w:num>
   <w:num w:numId="18">
-    <w:abstractNumId w:val="11"/>
+    <w:abstractNumId w:val="12"/>
+  </w:num>
+  <w:num w:numId="19">
+    <w:abstractNumId w:val="6"/>
   </w:num>
   <w:numIdMacAtCleanup w:val="2"/>
 </w:numbering>
@@ -49991,7 +54146,7 @@
 </file>
 
 <file path=customXml/itemProps1.xml><?xml version="1.0" encoding="utf-8"?>
-<ds:datastoreItem xmlns:ds="http://schemas.openxmlformats.org/officeDocument/2006/customXml" ds:itemID="{B515D291-39A6-43FC-8AF1-B839B73A5E7A}">
+<ds:datastoreItem xmlns:ds="http://schemas.openxmlformats.org/officeDocument/2006/customXml" ds:itemID="{011A8A01-3D71-430D-A0AE-72F6E506CEFF}">
   <ds:schemaRefs>
     <ds:schemaRef ds:uri="http://schemas.openxmlformats.org/officeDocument/2006/bibliography"/>
   </ds:schemaRefs>

</xml_diff>